<commit_message>
Update doc files for 3-value support of nibbles
In addition to encoding when all bytes are the same, both 2 and 3 value compression support the encoding of two nibbles when when they define the bytes.
</commit_message>
<xml_diff>
--- a/Fixed Bit Coding.docx
+++ b/Fixed Bit Coding.docx
@@ -840,7 +840,13 @@
       </w:r>
       <w:r>
         <w:lastRenderedPageBreak/>
-        <w:t xml:space="preserve">(all values the same), 2 values support </w:t>
+        <w:t xml:space="preserve">(all values the same), 2 </w:t>
+      </w:r>
+      <w:r>
+        <w:t xml:space="preserve">and 3 </w:t>
+      </w:r>
+      <w:r>
+        <w:t xml:space="preserve">values support </w:t>
       </w:r>
       <w:r>
         <w:t xml:space="preserve">compression when </w:t>
@@ -849,10 +855,7 @@
         <w:t xml:space="preserve">two nibbles </w:t>
       </w:r>
       <w:r>
-        <w:t xml:space="preserve">are </w:t>
-      </w:r>
-      <w:r>
-        <w:t>the same</w:t>
+        <w:t>define the bytes</w:t>
       </w:r>
       <w:r>
         <w:t>,</w:t>
@@ -860,6 +863,8 @@
       <w:r>
         <w:t xml:space="preserve"> and 4 or 5 values support 2 unique values.</w:t>
       </w:r>
+      <w:bookmarkStart w:id="0" w:name="_GoBack"/>
+      <w:bookmarkEnd w:id="0"/>
     </w:p>
     <w:p/>
     <w:p>
@@ -929,7 +934,7 @@
         <w:pStyle w:val="Caption"/>
         <w:keepNext/>
       </w:pPr>
-      <w:bookmarkStart w:id="0" w:name="_Ref45477614"/>
+      <w:bookmarkStart w:id="1" w:name="_Ref45477614"/>
       <w:r>
         <w:t xml:space="preserve">Table </w:t>
       </w:r>
@@ -941,7 +946,7 @@
           <w:t>1</w:t>
         </w:r>
       </w:fldSimple>
-      <w:bookmarkEnd w:id="0"/>
+      <w:bookmarkEnd w:id="1"/>
       <w:r>
         <w:t>: FBC Minimum Input Values for Number of Unique Values</w:t>
       </w:r>
@@ -1999,7 +2004,7 @@
         <w:pStyle w:val="Caption"/>
         <w:keepNext/>
       </w:pPr>
-      <w:bookmarkStart w:id="1" w:name="_Ref45483934"/>
+      <w:bookmarkStart w:id="2" w:name="_Ref45483934"/>
       <w:r>
         <w:t xml:space="preserve">Table </w:t>
       </w:r>
@@ -2011,7 +2016,7 @@
           <w:t>2</w:t>
         </w:r>
       </w:fldSimple>
-      <w:bookmarkEnd w:id="1"/>
+      <w:bookmarkEnd w:id="2"/>
       <w:r>
         <w:t xml:space="preserve">: </w:t>
       </w:r>
@@ -2315,7 +2320,7 @@
         <w:pStyle w:val="Caption"/>
         <w:keepNext/>
       </w:pPr>
-      <w:bookmarkStart w:id="2" w:name="_Ref45538836"/>
+      <w:bookmarkStart w:id="3" w:name="_Ref45538836"/>
       <w:r>
         <w:t xml:space="preserve">Table </w:t>
       </w:r>
@@ -2327,7 +2332,7 @@
           <w:t>3</w:t>
         </w:r>
       </w:fldSimple>
-      <w:bookmarkEnd w:id="2"/>
+      <w:bookmarkEnd w:id="3"/>
       <w:r>
         <w:t>: Worst Case Compression for Fixed Bit Coding versus Huffman: 1 Unique Value Repeats, 64 Values</w:t>
       </w:r>
@@ -3307,7 +3312,7 @@
         <w:pStyle w:val="Caption"/>
         <w:keepNext/>
       </w:pPr>
-      <w:bookmarkStart w:id="3" w:name="_Ref45540908"/>
+      <w:bookmarkStart w:id="4" w:name="_Ref45540908"/>
       <w:r>
         <w:t xml:space="preserve">Table </w:t>
       </w:r>
@@ -3319,7 +3324,7 @@
           <w:t>4</w:t>
         </w:r>
       </w:fldSimple>
-      <w:bookmarkEnd w:id="3"/>
+      <w:bookmarkEnd w:id="4"/>
       <w:r>
         <w:t>: Best Case Compression for FBC vs Huffman: All Unique Values Repeat Equally, 64 Values</w:t>
       </w:r>
@@ -4380,7 +4385,7 @@
       <w:pPr>
         <w:pStyle w:val="Caption"/>
       </w:pPr>
-      <w:bookmarkStart w:id="4" w:name="_Ref46386946"/>
+      <w:bookmarkStart w:id="5" w:name="_Ref46386946"/>
       <w:r>
         <w:t xml:space="preserve">Table </w:t>
       </w:r>
@@ -4392,7 +4397,7 @@
           <w:t>5</w:t>
         </w:r>
       </w:fldSimple>
-      <w:bookmarkEnd w:id="4"/>
+      <w:bookmarkEnd w:id="5"/>
       <w:r>
         <w:t>: Benchmark Speed (Mbytes/second) and Compression</w:t>
       </w:r>
@@ -4423,7 +4428,7 @@
       <w:tblGrid>
         <w:gridCol w:w="1750"/>
         <w:gridCol w:w="1802"/>
-        <w:gridCol w:w="1924"/>
+        <w:gridCol w:w="1850"/>
         <w:gridCol w:w="1924"/>
         <w:gridCol w:w="1924"/>
       </w:tblGrid>
@@ -4592,7 +4597,19 @@
               <w:cnfStyle w:val="000000100000" w:firstRow="0" w:lastRow="0" w:firstColumn="0" w:lastColumn="0" w:oddVBand="0" w:evenVBand="0" w:oddHBand="1" w:evenHBand="0" w:firstRowFirstColumn="0" w:firstRowLastColumn="0" w:lastRowFirstColumn="0" w:lastRowLastColumn="0"/>
             </w:pPr>
             <w:r>
-              <w:t>364/879/-1.52%</w:t>
+              <w:t>36</w:t>
+            </w:r>
+            <w:r>
+              <w:t>2</w:t>
+            </w:r>
+            <w:r>
+              <w:t>/</w:t>
+            </w:r>
+            <w:r>
+              <w:t>976</w:t>
+            </w:r>
+            <w:r>
+              <w:t>/-1.52%</w:t>
             </w:r>
           </w:p>
         </w:tc>
@@ -4605,10 +4622,19 @@
               <w:cnfStyle w:val="000000100000" w:firstRow="0" w:lastRow="0" w:firstColumn="0" w:lastColumn="0" w:oddVBand="0" w:evenVBand="0" w:oddHBand="1" w:evenHBand="0" w:firstRowFirstColumn="0" w:firstRowLastColumn="0" w:lastRowFirstColumn="0" w:lastRowLastColumn="0"/>
             </w:pPr>
             <w:r>
-              <w:t>1025/</w:t>
-            </w:r>
-            <w:r>
-              <w:t>3846/-.37%</w:t>
+              <w:t>848</w:t>
+            </w:r>
+            <w:r>
+              <w:t>/</w:t>
+            </w:r>
+            <w:r>
+              <w:t>3</w:t>
+            </w:r>
+            <w:r>
+              <w:t>002</w:t>
+            </w:r>
+            <w:r>
+              <w:t>/-.37%</w:t>
             </w:r>
           </w:p>
         </w:tc>
@@ -4621,13 +4647,19 @@
               <w:cnfStyle w:val="000000100000" w:firstRow="0" w:lastRow="0" w:firstColumn="0" w:lastColumn="0" w:oddVBand="0" w:evenVBand="0" w:oddHBand="1" w:evenHBand="0" w:firstRowFirstColumn="0" w:firstRowLastColumn="0" w:lastRowFirstColumn="0" w:lastRowLastColumn="0"/>
             </w:pPr>
             <w:r>
-              <w:t>1206/4</w:t>
-            </w:r>
-            <w:r>
-              <w:t>92</w:t>
-            </w:r>
-            <w:r>
-              <w:t>3/-.19%</w:t>
+              <w:t>1</w:t>
+            </w:r>
+            <w:r>
+              <w:t>025</w:t>
+            </w:r>
+            <w:r>
+              <w:t>/</w:t>
+            </w:r>
+            <w:r>
+              <w:t>3841</w:t>
+            </w:r>
+            <w:r>
+              <w:t>/-.19%</w:t>
             </w:r>
           </w:p>
         </w:tc>
@@ -4666,7 +4698,25 @@
               <w:cnfStyle w:val="000000000000" w:firstRow="0" w:lastRow="0" w:firstColumn="0" w:lastColumn="0" w:oddVBand="0" w:evenVBand="0" w:oddHBand="0" w:evenHBand="0" w:firstRowFirstColumn="0" w:firstRowLastColumn="0" w:lastRowFirstColumn="0" w:lastRowLastColumn="0"/>
             </w:pPr>
             <w:r>
-              <w:t>277/618/-.47%</w:t>
+              <w:t>3</w:t>
+            </w:r>
+            <w:r>
+              <w:t>14</w:t>
+            </w:r>
+            <w:r>
+              <w:t>/</w:t>
+            </w:r>
+            <w:r>
+              <w:t>9</w:t>
+            </w:r>
+            <w:r>
+              <w:t>9</w:t>
+            </w:r>
+            <w:r>
+              <w:t>4</w:t>
+            </w:r>
+            <w:r>
+              <w:t>/-.47%</w:t>
             </w:r>
           </w:p>
         </w:tc>
@@ -4679,7 +4729,19 @@
               <w:cnfStyle w:val="000000000000" w:firstRow="0" w:lastRow="0" w:firstColumn="0" w:lastColumn="0" w:oddVBand="0" w:evenVBand="0" w:oddHBand="0" w:evenHBand="0" w:firstRowFirstColumn="0" w:firstRowLastColumn="0" w:lastRowFirstColumn="0" w:lastRowLastColumn="0"/>
             </w:pPr>
             <w:r>
-              <w:t>360/2816/.05%</w:t>
+              <w:t>36</w:t>
+            </w:r>
+            <w:r>
+              <w:t>1</w:t>
+            </w:r>
+            <w:r>
+              <w:t>/28</w:t>
+            </w:r>
+            <w:r>
+              <w:t>69</w:t>
+            </w:r>
+            <w:r>
+              <w:t>/.05%</w:t>
             </w:r>
           </w:p>
         </w:tc>
@@ -4695,10 +4757,7 @@
               <w:t>2</w:t>
             </w:r>
             <w:r>
-              <w:t>9</w:t>
-            </w:r>
-            <w:r>
-              <w:t>3</w:t>
+              <w:t>45</w:t>
             </w:r>
             <w:r>
               <w:t>/</w:t>
@@ -4751,7 +4810,16 @@
               <w:cnfStyle w:val="000000100000" w:firstRow="0" w:lastRow="0" w:firstColumn="0" w:lastColumn="0" w:oddVBand="0" w:evenVBand="0" w:oddHBand="1" w:evenHBand="0" w:firstRowFirstColumn="0" w:firstRowLastColumn="0" w:lastRowFirstColumn="0" w:lastRowLastColumn="0"/>
             </w:pPr>
             <w:r>
-              <w:t>176/544/23.7%</w:t>
+              <w:t>222</w:t>
+            </w:r>
+            <w:r>
+              <w:t>/</w:t>
+            </w:r>
+            <w:r>
+              <w:t>686</w:t>
+            </w:r>
+            <w:r>
+              <w:t>/23.7%</w:t>
             </w:r>
           </w:p>
         </w:tc>
@@ -4777,13 +4845,13 @@
               <w:cnfStyle w:val="000000100000" w:firstRow="0" w:lastRow="0" w:firstColumn="0" w:lastColumn="0" w:oddVBand="0" w:evenVBand="0" w:oddHBand="1" w:evenHBand="0" w:firstRowFirstColumn="0" w:firstRowLastColumn="0" w:lastRowFirstColumn="0" w:lastRowLastColumn="0"/>
             </w:pPr>
             <w:r>
-              <w:t>387</w:t>
+              <w:t>278</w:t>
             </w:r>
             <w:r>
               <w:t>/</w:t>
             </w:r>
             <w:r>
-              <w:t>2140</w:t>
+              <w:t>1554</w:t>
             </w:r>
             <w:r>
               <w:t>/33.3%</w:t>
@@ -4828,7 +4896,16 @@
               <w:cnfStyle w:val="000000000000" w:firstRow="0" w:lastRow="0" w:firstColumn="0" w:lastColumn="0" w:oddVBand="0" w:evenVBand="0" w:oddHBand="0" w:evenHBand="0" w:firstRowFirstColumn="0" w:firstRowLastColumn="0" w:lastRowFirstColumn="0" w:lastRowLastColumn="0"/>
             </w:pPr>
             <w:r>
-              <w:t>263/775/5.52%</w:t>
+              <w:t>320</w:t>
+            </w:r>
+            <w:r>
+              <w:t>/</w:t>
+            </w:r>
+            <w:r>
+              <w:t>853</w:t>
+            </w:r>
+            <w:r>
+              <w:t>/5.52%</w:t>
             </w:r>
           </w:p>
         </w:tc>
@@ -4841,12 +4918,19 @@
               <w:cnfStyle w:val="000000000000" w:firstRow="0" w:lastRow="0" w:firstColumn="0" w:lastColumn="0" w:oddVBand="0" w:evenVBand="0" w:oddHBand="0" w:evenHBand="0" w:firstRowFirstColumn="0" w:firstRowLastColumn="0" w:lastRowFirstColumn="0" w:lastRowLastColumn="0"/>
             </w:pPr>
             <w:r>
-              <w:t>620/262</w:t>
-            </w:r>
-            <w:bookmarkStart w:id="5" w:name="_GoBack"/>
-            <w:bookmarkEnd w:id="5"/>
-            <w:r>
-              <w:t>5/2.23%</w:t>
+              <w:t>6</w:t>
+            </w:r>
+            <w:r>
+              <w:t>64</w:t>
+            </w:r>
+            <w:r>
+              <w:t>/2</w:t>
+            </w:r>
+            <w:r>
+              <w:t>757</w:t>
+            </w:r>
+            <w:r>
+              <w:t>/2.23%</w:t>
             </w:r>
           </w:p>
         </w:tc>
@@ -4859,13 +4943,13 @@
               <w:cnfStyle w:val="000000000000" w:firstRow="0" w:lastRow="0" w:firstColumn="0" w:lastColumn="0" w:oddVBand="0" w:evenVBand="0" w:oddHBand="0" w:evenHBand="0" w:firstRowFirstColumn="0" w:firstRowLastColumn="0" w:lastRowFirstColumn="0" w:lastRowLastColumn="0"/>
             </w:pPr>
             <w:r>
-              <w:t>867</w:t>
+              <w:t>673</w:t>
             </w:r>
             <w:r>
               <w:t>/3</w:t>
             </w:r>
             <w:r>
-              <w:t>938</w:t>
+              <w:t>531</w:t>
             </w:r>
             <w:r>
               <w:t>/1.88%</w:t>
@@ -4910,7 +4994,25 @@
               <w:cnfStyle w:val="000000100000" w:firstRow="0" w:lastRow="0" w:firstColumn="0" w:lastColumn="0" w:oddVBand="0" w:evenVBand="0" w:oddHBand="1" w:evenHBand="0" w:firstRowFirstColumn="0" w:firstRowLastColumn="0" w:lastRowFirstColumn="0" w:lastRowLastColumn="0"/>
             </w:pPr>
             <w:r>
-              <w:t>226/513/67.7%</w:t>
+              <w:t>2</w:t>
+            </w:r>
+            <w:r>
+              <w:t>5</w:t>
+            </w:r>
+            <w:r>
+              <w:t>1</w:t>
+            </w:r>
+            <w:r>
+              <w:t>/</w:t>
+            </w:r>
+            <w:r>
+              <w:t>4</w:t>
+            </w:r>
+            <w:r>
+              <w:t>95</w:t>
+            </w:r>
+            <w:r>
+              <w:t>/67.7%</w:t>
             </w:r>
           </w:p>
         </w:tc>
@@ -4923,7 +5025,19 @@
               <w:cnfStyle w:val="000000100000" w:firstRow="0" w:lastRow="0" w:firstColumn="0" w:lastColumn="0" w:oddVBand="0" w:evenVBand="0" w:oddHBand="1" w:evenHBand="0" w:firstRowFirstColumn="0" w:firstRowLastColumn="0" w:lastRowFirstColumn="0" w:lastRowLastColumn="0"/>
             </w:pPr>
             <w:r>
-              <w:t>303/1041/69.8%</w:t>
+              <w:t>30</w:t>
+            </w:r>
+            <w:r>
+              <w:t>0</w:t>
+            </w:r>
+            <w:r>
+              <w:t>/10</w:t>
+            </w:r>
+            <w:r>
+              <w:t>56</w:t>
+            </w:r>
+            <w:r>
+              <w:t>/69.8%</w:t>
             </w:r>
           </w:p>
         </w:tc>
@@ -4939,13 +5053,19 @@
               <w:t>3</w:t>
             </w:r>
             <w:r>
-              <w:t>8</w:t>
-            </w:r>
-            <w:r>
-              <w:t>0/1</w:t>
-            </w:r>
-            <w:r>
-              <w:t>487</w:t>
+              <w:t>0</w:t>
+            </w:r>
+            <w:r>
+              <w:t>5</w:t>
+            </w:r>
+            <w:r>
+              <w:t>/1</w:t>
+            </w:r>
+            <w:r>
+              <w:t>14</w:t>
+            </w:r>
+            <w:r>
+              <w:t>3</w:t>
             </w:r>
             <w:r>
               <w:t>/64.6%</w:t>
@@ -4987,7 +5107,16 @@
               <w:cnfStyle w:val="000000000000" w:firstRow="0" w:lastRow="0" w:firstColumn="0" w:lastColumn="0" w:oddVBand="0" w:evenVBand="0" w:oddHBand="0" w:evenHBand="0" w:firstRowFirstColumn="0" w:firstRowLastColumn="0" w:lastRowFirstColumn="0" w:lastRowLastColumn="0"/>
             </w:pPr>
             <w:r>
-              <w:t>160/466/7.80%</w:t>
+              <w:t>246</w:t>
+            </w:r>
+            <w:r>
+              <w:t>/</w:t>
+            </w:r>
+            <w:r>
+              <w:t>735</w:t>
+            </w:r>
+            <w:r>
+              <w:t>/7.80%</w:t>
             </w:r>
           </w:p>
         </w:tc>
@@ -5000,7 +5129,19 @@
               <w:cnfStyle w:val="000000000000" w:firstRow="0" w:lastRow="0" w:firstColumn="0" w:lastColumn="0" w:oddVBand="0" w:evenVBand="0" w:oddHBand="0" w:evenHBand="0" w:firstRowFirstColumn="0" w:firstRowLastColumn="0" w:lastRowFirstColumn="0" w:lastRowLastColumn="0"/>
             </w:pPr>
             <w:r>
-              <w:t>308/1738/8.70%</w:t>
+              <w:t>3</w:t>
+            </w:r>
+            <w:r>
+              <w:t>01</w:t>
+            </w:r>
+            <w:r>
+              <w:t>/1</w:t>
+            </w:r>
+            <w:r>
+              <w:t>738</w:t>
+            </w:r>
+            <w:r>
+              <w:t>/8.70%</w:t>
             </w:r>
           </w:p>
         </w:tc>
@@ -5013,16 +5154,13 @@
               <w:cnfStyle w:val="000000000000" w:firstRow="0" w:lastRow="0" w:firstColumn="0" w:lastColumn="0" w:oddVBand="0" w:evenVBand="0" w:oddHBand="0" w:evenHBand="0" w:firstRowFirstColumn="0" w:firstRowLastColumn="0" w:lastRowFirstColumn="0" w:lastRowLastColumn="0"/>
             </w:pPr>
             <w:r>
-              <w:t>324</w:t>
+              <w:t>251</w:t>
             </w:r>
             <w:r>
               <w:t>/1</w:t>
             </w:r>
             <w:r>
-              <w:t>91</w:t>
-            </w:r>
-            <w:r>
-              <w:t>2</w:t>
+              <w:t>593</w:t>
             </w:r>
             <w:r>
               <w:t>/9.71%</w:t>
@@ -6559,7 +6697,7 @@
 </file>
 
 <file path=customXml/itemProps1.xml><?xml version="1.0" encoding="utf-8"?>
-<ds:datastoreItem xmlns:ds="http://schemas.openxmlformats.org/officeDocument/2006/customXml" ds:itemID="{98156097-FF5A-4746-BC49-A21FFACB70E7}">
+<ds:datastoreItem xmlns:ds="http://schemas.openxmlformats.org/officeDocument/2006/customXml" ds:itemID="{EEB069BE-77D5-964B-846E-59264095DD05}">
   <ds:schemaRefs>
     <ds:schemaRef ds:uri="http://schemas.openxmlformats.org/officeDocument/2006/bibliography"/>
   </ds:schemaRefs>

</xml_diff>

<commit_message>
Speeded up text mode algo
Combined the control bits into one 64-bit unsigned value to improve encode and decode of text mode.
</commit_message>
<xml_diff>
--- a/Fixed Bit Coding.docx
+++ b/Fixed Bit Coding.docx
@@ -214,30 +214,7 @@
     <w:p/>
     <w:p>
       <w:r>
-        <w:t xml:space="preserve">The fixed bit coding </w:t>
-      </w:r>
-      <w:r>
-        <w:t xml:space="preserve">algorithm </w:t>
-      </w:r>
-      <w:r>
-        <w:t>inclu</w:t>
-      </w:r>
-      <w:bookmarkStart w:id="0" w:name="_GoBack"/>
-      <w:bookmarkEnd w:id="0"/>
-      <w:r>
-        <w:t>des a</w:t>
-      </w:r>
-      <w:r>
-        <w:t>n optional</w:t>
-      </w:r>
-      <w:r>
-        <w:t xml:space="preserve"> text</w:t>
-      </w:r>
-      <w:r>
-        <w:t xml:space="preserve"> mode because</w:t>
-      </w:r>
-      <w:r>
-        <w:t xml:space="preserve"> </w:t>
+        <w:t xml:space="preserve">The fixed bit coding algorithm includes an optional text mode because </w:t>
       </w:r>
       <w:r>
         <w:t xml:space="preserve">English text is </w:t>
@@ -258,22 +235,7 @@
         <w:t>.</w:t>
       </w:r>
       <w:r>
-        <w:t xml:space="preserve"> When text </w:t>
-      </w:r>
-      <w:r>
-        <w:t xml:space="preserve">mode </w:t>
-      </w:r>
-      <w:r>
-        <w:t xml:space="preserve">is enabled, </w:t>
-      </w:r>
-      <w:r>
-        <w:t>Alice in Wonderland from the Squash Compression Benchmark</w:t>
-      </w:r>
-      <w:r>
-        <w:t xml:space="preserve"> achieves </w:t>
-      </w:r>
-      <w:r>
-        <w:t>23.5% compression</w:t>
+        <w:t xml:space="preserve"> When text mode is enabled, Alice in Wonderland from the Squash Compression Benchmark achieves 23.5% compression</w:t>
       </w:r>
       <w:r>
         <w:t xml:space="preserve"> (see </w:t>
@@ -312,7 +274,10 @@
         <w:t xml:space="preserve"> to </w:t>
       </w:r>
       <w:r>
-        <w:t>30</w:t>
+        <w:t>2</w:t>
+      </w:r>
+      <w:r>
+        <w:t>0</w:t>
       </w:r>
       <w:r>
         <w:t>%</w:t>
@@ -1262,32 +1227,19 @@
         <w:pStyle w:val="Caption"/>
         <w:keepNext/>
       </w:pPr>
-      <w:bookmarkStart w:id="1" w:name="_Ref45483934"/>
+      <w:bookmarkStart w:id="0" w:name="_Ref45483934"/>
       <w:r>
         <w:t xml:space="preserve">Table </w:t>
       </w:r>
-      <w:r>
-        <w:fldChar w:fldCharType="begin"/>
-      </w:r>
-      <w:r>
-        <w:instrText xml:space="preserve"> SEQ Table \* ARABIC </w:instrText>
-      </w:r>
-      <w:r>
-        <w:fldChar w:fldCharType="separate"/>
-      </w:r>
-      <w:r>
-        <w:rPr>
-          <w:noProof/>
-        </w:rPr>
-        <w:t>1</w:t>
-      </w:r>
-      <w:r>
-        <w:rPr>
-          <w:noProof/>
-        </w:rPr>
-        <w:fldChar w:fldCharType="end"/>
-      </w:r>
-      <w:bookmarkEnd w:id="1"/>
+      <w:fldSimple w:instr=" SEQ Table \* ARABIC ">
+        <w:r>
+          <w:rPr>
+            <w:noProof/>
+          </w:rPr>
+          <w:t>1</w:t>
+        </w:r>
+      </w:fldSimple>
+      <w:bookmarkEnd w:id="0"/>
       <w:r>
         <w:t xml:space="preserve">: </w:t>
       </w:r>
@@ -1582,29 +1534,19 @@
       <w:pPr>
         <w:pStyle w:val="Caption"/>
       </w:pPr>
-      <w:bookmarkStart w:id="2" w:name="_Ref60419899"/>
+      <w:bookmarkStart w:id="1" w:name="_Ref60419899"/>
       <w:r>
         <w:t xml:space="preserve">Table </w:t>
       </w:r>
-      <w:r>
-        <w:fldChar w:fldCharType="begin"/>
-      </w:r>
-      <w:r>
-        <w:instrText xml:space="preserve"> SEQ Table \* ARABIC </w:instrText>
-      </w:r>
-      <w:r>
-        <w:fldChar w:fldCharType="separate"/>
-      </w:r>
-      <w:r>
-        <w:rPr>
-          <w:noProof/>
-        </w:rPr>
-        <w:t>2</w:t>
-      </w:r>
-      <w:r>
-        <w:fldChar w:fldCharType="end"/>
-      </w:r>
-      <w:bookmarkEnd w:id="2"/>
+      <w:fldSimple w:instr=" SEQ Table \* ARABIC ">
+        <w:r>
+          <w:rPr>
+            <w:noProof/>
+          </w:rPr>
+          <w:t>2</w:t>
+        </w:r>
+      </w:fldSimple>
+      <w:bookmarkEnd w:id="1"/>
       <w:r>
         <w:t>: Most Frequently Occurring Text Chars Plus Space Character</w:t>
       </w:r>
@@ -2287,10 +2229,7 @@
         <w:t xml:space="preserve"> Number of Unique Values</w:t>
       </w:r>
       <w:r>
-        <w:t xml:space="preserve"> and </w:t>
-      </w:r>
-      <w:r>
-        <w:t>Minimum Input Values</w:t>
+        <w:t xml:space="preserve"> and Minimum Input Values</w:t>
       </w:r>
     </w:p>
     <w:p>
@@ -2355,32 +2294,19 @@
         <w:pStyle w:val="Caption"/>
         <w:keepNext/>
       </w:pPr>
-      <w:bookmarkStart w:id="3" w:name="_Ref45477614"/>
+      <w:bookmarkStart w:id="2" w:name="_Ref45477614"/>
       <w:r>
         <w:t xml:space="preserve">Table </w:t>
       </w:r>
-      <w:r>
-        <w:fldChar w:fldCharType="begin"/>
-      </w:r>
-      <w:r>
-        <w:instrText xml:space="preserve"> SEQ Table \* ARABIC </w:instrText>
-      </w:r>
-      <w:r>
-        <w:fldChar w:fldCharType="separate"/>
-      </w:r>
-      <w:r>
-        <w:rPr>
-          <w:noProof/>
-        </w:rPr>
-        <w:t>3</w:t>
-      </w:r>
-      <w:r>
-        <w:rPr>
-          <w:noProof/>
-        </w:rPr>
-        <w:fldChar w:fldCharType="end"/>
-      </w:r>
-      <w:bookmarkEnd w:id="3"/>
+      <w:fldSimple w:instr=" SEQ Table \* ARABIC ">
+        <w:r>
+          <w:rPr>
+            <w:noProof/>
+          </w:rPr>
+          <w:t>3</w:t>
+        </w:r>
+      </w:fldSimple>
+      <w:bookmarkEnd w:id="2"/>
       <w:r>
         <w:t>: FBC Minimum Input Values for Number of Unique Values</w:t>
       </w:r>
@@ -3717,32 +3643,19 @@
         <w:pStyle w:val="Caption"/>
         <w:keepNext/>
       </w:pPr>
-      <w:bookmarkStart w:id="4" w:name="_Ref45538836"/>
+      <w:bookmarkStart w:id="3" w:name="_Ref45538836"/>
       <w:r>
         <w:t xml:space="preserve">Table </w:t>
       </w:r>
-      <w:r>
-        <w:fldChar w:fldCharType="begin"/>
-      </w:r>
-      <w:r>
-        <w:instrText xml:space="preserve"> SEQ Table \* ARABIC </w:instrText>
-      </w:r>
-      <w:r>
-        <w:fldChar w:fldCharType="separate"/>
-      </w:r>
-      <w:r>
-        <w:rPr>
-          <w:noProof/>
-        </w:rPr>
-        <w:t>5</w:t>
-      </w:r>
-      <w:r>
-        <w:rPr>
-          <w:noProof/>
-        </w:rPr>
-        <w:fldChar w:fldCharType="end"/>
-      </w:r>
-      <w:bookmarkEnd w:id="4"/>
+      <w:fldSimple w:instr=" SEQ Table \* ARABIC ">
+        <w:r>
+          <w:rPr>
+            <w:noProof/>
+          </w:rPr>
+          <w:t>5</w:t>
+        </w:r>
+      </w:fldSimple>
+      <w:bookmarkEnd w:id="3"/>
       <w:r>
         <w:t xml:space="preserve">: Worst Case Compression for Fixed Bit Coding versus Huffman: 1 Unique Value Repeats, 64 </w:t>
       </w:r>
@@ -5688,32 +5601,19 @@
         <w:pStyle w:val="Caption"/>
         <w:keepNext/>
       </w:pPr>
-      <w:bookmarkStart w:id="5" w:name="_Ref45540908"/>
+      <w:bookmarkStart w:id="4" w:name="_Ref45540908"/>
       <w:r>
         <w:t xml:space="preserve">Table </w:t>
       </w:r>
-      <w:r>
-        <w:fldChar w:fldCharType="begin"/>
-      </w:r>
-      <w:r>
-        <w:instrText xml:space="preserve"> SEQ Table \* ARABIC </w:instrText>
-      </w:r>
-      <w:r>
-        <w:fldChar w:fldCharType="separate"/>
-      </w:r>
-      <w:r>
-        <w:rPr>
-          <w:noProof/>
-        </w:rPr>
-        <w:t>6</w:t>
-      </w:r>
-      <w:r>
-        <w:rPr>
-          <w:noProof/>
-        </w:rPr>
-        <w:fldChar w:fldCharType="end"/>
-      </w:r>
-      <w:bookmarkEnd w:id="5"/>
+      <w:fldSimple w:instr=" SEQ Table \* ARABIC ">
+        <w:r>
+          <w:rPr>
+            <w:noProof/>
+          </w:rPr>
+          <w:t>6</w:t>
+        </w:r>
+      </w:fldSimple>
+      <w:bookmarkEnd w:id="4"/>
       <w:r>
         <w:t xml:space="preserve">: Best Case Compression for FBC vs Huffman: All Unique Values Repeat Equally, 64 </w:t>
       </w:r>
@@ -7560,32 +7460,19 @@
       <w:pPr>
         <w:pStyle w:val="Caption"/>
       </w:pPr>
-      <w:bookmarkStart w:id="6" w:name="_Ref55758539"/>
+      <w:bookmarkStart w:id="5" w:name="_Ref55758539"/>
       <w:r>
         <w:t xml:space="preserve">Table </w:t>
       </w:r>
-      <w:r>
-        <w:fldChar w:fldCharType="begin"/>
-      </w:r>
-      <w:r>
-        <w:instrText xml:space="preserve"> SEQ Table \* ARABIC </w:instrText>
-      </w:r>
-      <w:r>
-        <w:fldChar w:fldCharType="separate"/>
-      </w:r>
-      <w:r>
-        <w:rPr>
-          <w:noProof/>
-        </w:rPr>
-        <w:t>7</w:t>
-      </w:r>
-      <w:r>
-        <w:rPr>
-          <w:noProof/>
-        </w:rPr>
-        <w:fldChar w:fldCharType="end"/>
-      </w:r>
-      <w:bookmarkEnd w:id="6"/>
+      <w:fldSimple w:instr=" SEQ Table \* ARABIC ">
+        <w:r>
+          <w:rPr>
+            <w:noProof/>
+          </w:rPr>
+          <w:t>7</w:t>
+        </w:r>
+      </w:fldSimple>
+      <w:bookmarkEnd w:id="5"/>
       <w:r>
         <w:t>: FBC Versus Huffman with Half the Unique Values Repeating Equally, 64 Input Values</w:t>
       </w:r>
@@ -9511,13 +9398,7 @@
     <w:p>
       <w:r>
         <w:lastRenderedPageBreak/>
-        <w:t>Fixed bit coding yields less than 1% compression</w:t>
-      </w:r>
-      <w:r>
-        <w:t xml:space="preserve"> of English text</w:t>
-      </w:r>
-      <w:r>
-        <w:t>. However, using text mode, alice29.txt is compressed 2</w:t>
+        <w:t>Fixed bit coding yields less than 1% compression of English text. However, using text mode, alice29.txt is compressed 2</w:t>
       </w:r>
       <w:r>
         <w:t>5</w:t>
@@ -9692,32 +9573,19 @@
         <w:pStyle w:val="Caption"/>
         <w:keepNext/>
       </w:pPr>
-      <w:bookmarkStart w:id="7" w:name="_Ref46386946"/>
+      <w:bookmarkStart w:id="6" w:name="_Ref46386946"/>
       <w:r>
         <w:t xml:space="preserve">Table </w:t>
       </w:r>
-      <w:r>
-        <w:fldChar w:fldCharType="begin"/>
-      </w:r>
-      <w:r>
-        <w:instrText xml:space="preserve"> SEQ Table \* ARABIC </w:instrText>
-      </w:r>
-      <w:r>
-        <w:fldChar w:fldCharType="separate"/>
-      </w:r>
-      <w:r>
-        <w:rPr>
-          <w:noProof/>
-        </w:rPr>
-        <w:t>8</w:t>
-      </w:r>
-      <w:r>
-        <w:rPr>
-          <w:noProof/>
-        </w:rPr>
-        <w:fldChar w:fldCharType="end"/>
-      </w:r>
-      <w:bookmarkEnd w:id="7"/>
+      <w:fldSimple w:instr=" SEQ Table \* ARABIC ">
+        <w:r>
+          <w:rPr>
+            <w:noProof/>
+          </w:rPr>
+          <w:t>8</w:t>
+        </w:r>
+      </w:fldSimple>
+      <w:bookmarkEnd w:id="6"/>
       <w:r>
         <w:t>: Benchmark Speed (Mbytes/second) and Compression</w:t>
       </w:r>
@@ -10214,16 +10082,13 @@
               <w:cnfStyle w:val="000000000000" w:firstRow="0" w:lastRow="0" w:firstColumn="0" w:lastColumn="0" w:oddVBand="0" w:evenVBand="0" w:oddHBand="0" w:evenHBand="0" w:firstRowFirstColumn="0" w:firstRowLastColumn="0" w:lastRowFirstColumn="0" w:lastRowLastColumn="0"/>
             </w:pPr>
             <w:r>
-              <w:t>1</w:t>
-            </w:r>
-            <w:r>
-              <w:t>83</w:t>
+              <w:t>208</w:t>
             </w:r>
             <w:r>
               <w:t>/</w:t>
             </w:r>
             <w:r>
-              <w:t>235</w:t>
+              <w:t>315</w:t>
             </w:r>
             <w:r>
               <w:t>/</w:t>
@@ -10234,6 +10099,8 @@
             <w:r>
               <w:t>%</w:t>
             </w:r>
+            <w:bookmarkStart w:id="7" w:name="_GoBack"/>
+            <w:bookmarkEnd w:id="7"/>
           </w:p>
         </w:tc>
         <w:tc>
@@ -10595,16 +10462,13 @@
               <w:cnfStyle w:val="000000000000" w:firstRow="0" w:lastRow="0" w:firstColumn="0" w:lastColumn="0" w:oddVBand="0" w:evenVBand="0" w:oddHBand="0" w:evenHBand="0" w:firstRowFirstColumn="0" w:firstRowLastColumn="0" w:lastRowFirstColumn="0" w:lastRowLastColumn="0"/>
             </w:pPr>
             <w:r>
-              <w:t>695</w:t>
+              <w:t>721</w:t>
             </w:r>
             <w:r>
               <w:t>/</w:t>
             </w:r>
             <w:r>
-              <w:t>2</w:t>
-            </w:r>
-            <w:r>
-              <w:t>767</w:t>
+              <w:t>3103</w:t>
             </w:r>
             <w:r>
               <w:t>/1.</w:t>
@@ -10951,13 +10815,19 @@
               <w:cnfStyle w:val="000000000000" w:firstRow="0" w:lastRow="0" w:firstColumn="0" w:lastColumn="0" w:oddVBand="0" w:evenVBand="0" w:oddHBand="0" w:evenHBand="0" w:firstRowFirstColumn="0" w:firstRowLastColumn="0" w:lastRowFirstColumn="0" w:lastRowLastColumn="0"/>
             </w:pPr>
             <w:r>
-              <w:t>357</w:t>
+              <w:t>3</w:t>
+            </w:r>
+            <w:r>
+              <w:t>60</w:t>
             </w:r>
             <w:r>
               <w:t>/</w:t>
             </w:r>
             <w:r>
-              <w:t>2124</w:t>
+              <w:t>2</w:t>
+            </w:r>
+            <w:r>
+              <w:t>549</w:t>
             </w:r>
             <w:r>
               <w:t>/9.71%</w:t>
@@ -10968,22 +10838,13 @@
               <w:cnfStyle w:val="000000000000" w:firstRow="0" w:lastRow="0" w:firstColumn="0" w:lastColumn="0" w:oddVBand="0" w:evenVBand="0" w:oddHBand="0" w:evenHBand="0" w:firstRowFirstColumn="0" w:firstRowLastColumn="0" w:lastRowFirstColumn="0" w:lastRowLastColumn="0"/>
             </w:pPr>
             <w:r>
-              <w:t>2</w:t>
-            </w:r>
-            <w:r>
-              <w:t>5</w:t>
-            </w:r>
-            <w:r>
-              <w:t>4</w:t>
+              <w:t>324</w:t>
             </w:r>
             <w:r>
               <w:t>/</w:t>
             </w:r>
             <w:r>
-              <w:t>1</w:t>
-            </w:r>
-            <w:r>
-              <w:t>820</w:t>
+              <w:t>2390</w:t>
             </w:r>
             <w:r>
               <w:t>/</w:t>
@@ -11187,10 +11048,7 @@
         <w:t>with</w:t>
       </w:r>
       <w:r>
-        <w:t xml:space="preserve"> Text Mode</w:t>
-      </w:r>
-      <w:r>
-        <w:t xml:space="preserve"> Disabled</w:t>
+        <w:t xml:space="preserve"> Text Mode Disabled</w:t>
       </w:r>
     </w:p>
     <w:p>
@@ -11422,10 +11280,7 @@
         <w:t>with</w:t>
       </w:r>
       <w:r>
-        <w:t xml:space="preserve"> Text Mode</w:t>
-      </w:r>
-      <w:r>
-        <w:t xml:space="preserve"> Enabled</w:t>
+        <w:t xml:space="preserve"> Text Mode Enabled</w:t>
       </w:r>
     </w:p>
     <w:p>
@@ -11433,10 +11288,7 @@
         <w:t xml:space="preserve">Without text mode, English text cannot be compressed by fixed bit coding. The algorithm limits the overhead of text mode to 10% to 20%, so the default program configuration enables text mode. </w:t>
       </w:r>
       <w:r>
-        <w:t>For file sum, text mode yields a slightly higher compression ratio.</w:t>
-      </w:r>
-      <w:r>
-        <w:t xml:space="preserve"> </w:t>
+        <w:t xml:space="preserve">For file sum, text mode yields a slightly higher compression ratio. </w:t>
       </w:r>
       <w:r>
         <w:t xml:space="preserve">For paper-100k.pdf, text mode reduces compression because text mode is the preferred method if text characters are found. </w:t>
@@ -12061,6 +11913,7 @@
   <w:style w:type="character" w:default="1" w:styleId="DefaultParagraphFont">
     <w:name w:val="Default Paragraph Font"/>
     <w:uiPriority w:val="1"/>
+    <w:semiHidden/>
     <w:unhideWhenUsed/>
   </w:style>
   <w:style w:type="table" w:default="1" w:styleId="TableNormal">
@@ -12707,7 +12560,7 @@
 </file>
 
 <file path=customXml/itemProps1.xml><?xml version="1.0" encoding="utf-8"?>
-<ds:datastoreItem xmlns:ds="http://schemas.openxmlformats.org/officeDocument/2006/customXml" ds:itemID="{2A5262CC-23D2-E041-A6B3-CF9921747BD2}">
+<ds:datastoreItem xmlns:ds="http://schemas.openxmlformats.org/officeDocument/2006/customXml" ds:itemID="{714EBAAD-EB53-904E-97BA-43CF979ED43D}">
   <ds:schemaRefs>
     <ds:schemaRef ds:uri="http://schemas.openxmlformats.org/officeDocument/2006/bibliography"/>
   </ds:schemaRefs>

</xml_diff>

<commit_message>
intgrate text mode into algorithm
See notes in fbc.h
</commit_message>
<xml_diff>
--- a/Fixed Bit Coding.docx
+++ b/Fixed Bit Coding.docx
@@ -214,7 +214,13 @@
     <w:p/>
     <w:p>
       <w:r>
-        <w:t xml:space="preserve">The fixed bit coding algorithm includes an optional text mode because </w:t>
+        <w:t>The fixed bit coding algorithm includes a</w:t>
+      </w:r>
+      <w:r>
+        <w:t xml:space="preserve"> </w:t>
+      </w:r>
+      <w:r>
+        <w:t xml:space="preserve">text mode because </w:t>
       </w:r>
       <w:r>
         <w:t xml:space="preserve">English text is </w:t>
@@ -223,19 +229,31 @@
         <w:t>a common data format and a</w:t>
       </w:r>
       <w:r>
-        <w:t xml:space="preserve"> data type where small data sets cannot be substantially compressed either by fixed bit coding or Huffman coding. Although the </w:t>
-      </w:r>
-      <w:r>
-        <w:t xml:space="preserve">text mode </w:t>
-      </w:r>
-      <w:r>
-        <w:t>algorithm is efficient, the execution speed lags behind fixed bit coding</w:t>
+        <w:t xml:space="preserve"> data type where small data sets cannot be compressed by fixed bit coding. </w:t>
+      </w:r>
+      <w:r>
+        <w:t xml:space="preserve">The </w:t>
+      </w:r>
+      <w:r>
+        <w:t xml:space="preserve">Alice in Wonderland </w:t>
+      </w:r>
+      <w:r>
+        <w:t xml:space="preserve">text file alice29.txt </w:t>
+      </w:r>
+      <w:r>
+        <w:t xml:space="preserve">from the Squash Compression Benchmark achieves </w:t>
+      </w:r>
+      <w:r>
+        <w:t>24</w:t>
       </w:r>
       <w:r>
         <w:t>.</w:t>
       </w:r>
       <w:r>
-        <w:t xml:space="preserve"> When text mode is enabled, Alice in Wonderland from the Squash Compression Benchmark achieves 23.5% compression</w:t>
+        <w:t>3</w:t>
+      </w:r>
+      <w:r>
+        <w:t>% compression</w:t>
       </w:r>
       <w:r>
         <w:t xml:space="preserve"> (see </w:t>
@@ -265,28 +283,7 @@
         <w:t>)</w:t>
       </w:r>
       <w:r>
-        <w:t xml:space="preserve">. The inclusion of text mode slows the fixed bit algorithm </w:t>
-      </w:r>
-      <w:r>
-        <w:t>10%</w:t>
-      </w:r>
-      <w:r>
-        <w:t xml:space="preserve"> to </w:t>
-      </w:r>
-      <w:r>
-        <w:t>2</w:t>
-      </w:r>
-      <w:r>
-        <w:t>0</w:t>
-      </w:r>
-      <w:r>
-        <w:t>%</w:t>
-      </w:r>
-      <w:r>
-        <w:t xml:space="preserve"> across the benchmark files tested</w:t>
-      </w:r>
-      <w:r>
-        <w:t>.</w:t>
+        <w:t xml:space="preserve">. </w:t>
       </w:r>
     </w:p>
     <w:p/>
@@ -333,62 +330,62 @@
         <w:t xml:space="preserve">plus the unique values </w:t>
       </w:r>
       <w:r>
-        <w:t xml:space="preserve">dramatically reduces the </w:t>
+        <w:t xml:space="preserve">dramatically reduces the resulting compression for Huffman coding. </w:t>
+      </w:r>
+      <w:r>
+        <w:t>Huffman coding requires data analysis</w:t>
+      </w:r>
+      <w:r>
+        <w:t xml:space="preserve"> to </w:t>
+      </w:r>
+      <w:r>
+        <w:t>determine</w:t>
+      </w:r>
+      <w:r>
+        <w:t xml:space="preserve"> the frequency of occurrence of data values</w:t>
+      </w:r>
+      <w:r>
+        <w:t xml:space="preserve">, </w:t>
+      </w:r>
+      <w:r>
+        <w:t>and</w:t>
+      </w:r>
+      <w:r>
+        <w:t xml:space="preserve"> </w:t>
+      </w:r>
+      <w:r>
+        <w:t xml:space="preserve">its </w:t>
+      </w:r>
+      <w:r>
+        <w:t>required</w:t>
+      </w:r>
+      <w:r>
+        <w:t xml:space="preserve"> CPU execution time </w:t>
+      </w:r>
+      <w:r>
+        <w:t xml:space="preserve">removes it </w:t>
+      </w:r>
+      <w:r>
+        <w:t>as a</w:t>
+      </w:r>
+      <w:r>
+        <w:t xml:space="preserve"> high</w:t>
+      </w:r>
+      <w:r>
+        <w:t>-</w:t>
+      </w:r>
+      <w:r>
+        <w:t xml:space="preserve">speed </w:t>
+      </w:r>
+      <w:r>
+        <w:t>compression method</w:t>
+      </w:r>
+      <w:r>
+        <w:t xml:space="preserve">. Arithmetic coding, or range encoding, is another method that </w:t>
       </w:r>
       <w:r>
         <w:lastRenderedPageBreak/>
-        <w:t xml:space="preserve">resulting compression for Huffman coding. </w:t>
-      </w:r>
-      <w:r>
-        <w:t>Huffman coding requires data analysis</w:t>
-      </w:r>
-      <w:r>
-        <w:t xml:space="preserve"> to </w:t>
-      </w:r>
-      <w:r>
-        <w:t>determine</w:t>
-      </w:r>
-      <w:r>
-        <w:t xml:space="preserve"> the frequency of occurrence of data values</w:t>
-      </w:r>
-      <w:r>
-        <w:t xml:space="preserve">, </w:t>
-      </w:r>
-      <w:r>
-        <w:t>and</w:t>
-      </w:r>
-      <w:r>
-        <w:t xml:space="preserve"> </w:t>
-      </w:r>
-      <w:r>
-        <w:t xml:space="preserve">its </w:t>
-      </w:r>
-      <w:r>
-        <w:t>required</w:t>
-      </w:r>
-      <w:r>
-        <w:t xml:space="preserve"> CPU execution time </w:t>
-      </w:r>
-      <w:r>
-        <w:t xml:space="preserve">removes it </w:t>
-      </w:r>
-      <w:r>
-        <w:t>as a</w:t>
-      </w:r>
-      <w:r>
-        <w:t xml:space="preserve"> high</w:t>
-      </w:r>
-      <w:r>
-        <w:t>-</w:t>
-      </w:r>
-      <w:r>
-        <w:t xml:space="preserve">speed </w:t>
-      </w:r>
-      <w:r>
-        <w:t>compression method</w:t>
-      </w:r>
-      <w:r>
-        <w:t>. Arithmetic coding, or range encoding, is another method that achieves high data compression at the expense of CPU time</w:t>
+        <w:t>achieves high data compression at the expense of CPU time</w:t>
       </w:r>
       <w:r>
         <w:t>, which also removes that method from consideration</w:t>
@@ -649,13 +646,37 @@
     <w:p/>
     <w:p>
       <w:r>
+        <w:t xml:space="preserve">The text mode algorithm represents the 16 most frequently occurring values in a 4-bit value and encodes other values in 8 bits. A control bit for each value specifies which of the two encodings applies to it. For text data, usually at least 75% of values are one of these frequently occurring values, so text data </w:t>
+      </w:r>
+      <w:r>
+        <w:t xml:space="preserve">usually </w:t>
+      </w:r>
+      <w:r>
+        <w:t>compresses at 25%.</w:t>
+      </w:r>
+    </w:p>
+    <w:p/>
+    <w:p>
+      <w:r>
         <w:t xml:space="preserve">The simplicity of this compression </w:t>
       </w:r>
       <w:r>
         <w:t>method</w:t>
       </w:r>
       <w:r>
-        <w:t xml:space="preserve"> leads to encoding and decoding at speeds of 100s of megabytes per second</w:t>
+        <w:t xml:space="preserve"> leads to encoding and decoding at speeds of </w:t>
+      </w:r>
+      <w:r>
+        <w:t>more</w:t>
+      </w:r>
+      <w:r>
+        <w:t xml:space="preserve"> </w:t>
+      </w:r>
+      <w:r>
+        <w:t xml:space="preserve">than100 </w:t>
+      </w:r>
+      <w:r>
+        <w:t>megabytes per second</w:t>
       </w:r>
       <w:r>
         <w:t xml:space="preserve"> on a Mac with a </w:t>
@@ -670,7 +691,19 @@
         <w:t>many</w:t>
       </w:r>
       <w:r>
-        <w:t xml:space="preserve"> repeated values and is initialized to compress only if the compression ratio is at least 25%.</w:t>
+        <w:t xml:space="preserve"> repeated values and is initialized to compress </w:t>
+      </w:r>
+      <w:r>
+        <w:t>when</w:t>
+      </w:r>
+      <w:r>
+        <w:t xml:space="preserve"> the compression ratio is at least 25%</w:t>
+      </w:r>
+      <w:r>
+        <w:t>, or slightly less for text data</w:t>
+      </w:r>
+      <w:r>
+        <w:t>.</w:t>
       </w:r>
       <w:r>
         <w:t xml:space="preserve"> The implementation can be modified to achieve a lower or higher compression ratio</w:t>
@@ -778,6 +811,7 @@
         <w:t xml:space="preserve"> </w:t>
       </w:r>
       <w:r>
+        <w:lastRenderedPageBreak/>
         <w:t>directly to avoid the call overhead.</w:t>
       </w:r>
       <w:r>
@@ -793,47 +827,6 @@
       <w:proofErr w:type="spellEnd"/>
       <w:r>
         <w:t xml:space="preserve"> header file. </w:t>
-      </w:r>
-    </w:p>
-    <w:p/>
-    <w:p>
-      <w:r>
-        <w:lastRenderedPageBreak/>
-        <w:t xml:space="preserve">By default, the text mode algorithm is activated. This mode scans the input data for English text and applies text mode compression when applicable. </w:t>
-      </w:r>
-      <w:r>
-        <w:t xml:space="preserve">Text mode adds </w:t>
-      </w:r>
-      <w:r>
-        <w:t>some</w:t>
-      </w:r>
-      <w:r>
-        <w:t xml:space="preserve"> overhead to execution time, though w</w:t>
-      </w:r>
-      <w:r>
-        <w:t xml:space="preserve">ithout text mode enabled, English text will not be compressed by the fixed bit code. The text mode can be managed through the functions </w:t>
-      </w:r>
-      <w:proofErr w:type="spellStart"/>
-      <w:r>
-        <w:rPr>
-          <w:b/>
-        </w:rPr>
-        <w:t>enableTextMode</w:t>
-      </w:r>
-      <w:proofErr w:type="spellEnd"/>
-      <w:r>
-        <w:t xml:space="preserve"> and </w:t>
-      </w:r>
-      <w:proofErr w:type="spellStart"/>
-      <w:r>
-        <w:rPr>
-          <w:b/>
-        </w:rPr>
-        <w:t>disableTextMode</w:t>
-      </w:r>
-      <w:proofErr w:type="spellEnd"/>
-      <w:r>
-        <w:t>.</w:t>
       </w:r>
     </w:p>
     <w:p/>
@@ -1179,11 +1172,16 @@
         <w:pStyle w:val="Heading2"/>
       </w:pPr>
       <w:r>
-        <w:lastRenderedPageBreak/>
         <w:t xml:space="preserve">Encoding </w:t>
       </w:r>
       <w:r>
-        <w:t>Bits Generated by the Algorithm</w:t>
+        <w:t xml:space="preserve">Bits Generated by the </w:t>
+      </w:r>
+      <w:r>
+        <w:t xml:space="preserve">Fixed Bit </w:t>
+      </w:r>
+      <w:r>
+        <w:t>Algorithm</w:t>
       </w:r>
     </w:p>
     <w:p>
@@ -1194,7 +1192,13 @@
         <w:t xml:space="preserve">encoding </w:t>
       </w:r>
       <w:r>
-        <w:t xml:space="preserve">bits generated by the algorithm are listed in </w:t>
+        <w:t xml:space="preserve">bits generated by the </w:t>
+      </w:r>
+      <w:r>
+        <w:t xml:space="preserve">fixed bit </w:t>
+      </w:r>
+      <w:r>
+        <w:t xml:space="preserve">algorithm are listed in </w:t>
       </w:r>
       <w:r>
         <w:fldChar w:fldCharType="begin"/>
@@ -1219,6 +1223,9 @@
       </w:r>
       <w:r>
         <w:t xml:space="preserve">. </w:t>
+      </w:r>
+      <w:r>
+        <w:t>The text mode algorithm Is discussed separately.</w:t>
       </w:r>
     </w:p>
     <w:p/>
@@ -1229,6 +1236,7 @@
       </w:pPr>
       <w:bookmarkStart w:id="0" w:name="_Ref45483934"/>
       <w:r>
+        <w:lastRenderedPageBreak/>
         <w:t xml:space="preserve">Table </w:t>
       </w:r>
       <w:fldSimple w:instr=" SEQ Table \* ARABIC ">
@@ -1340,11 +1348,17 @@
               <w:t>unique values</w:t>
             </w:r>
             <w:r>
-              <w:t xml:space="preserve"> - 1</w:t>
-            </w:r>
-            <w:r>
               <w:t xml:space="preserve"> </w:t>
             </w:r>
+            <w:r>
+              <w:t>minus</w:t>
+            </w:r>
+            <w:r>
+              <w:t xml:space="preserve"> 1</w:t>
+            </w:r>
+            <w:r>
+              <w:t xml:space="preserve"> </w:t>
+            </w:r>
           </w:p>
           <w:p>
             <w:pPr>
@@ -1354,7 +1368,13 @@
               <w:t xml:space="preserve">   </w:t>
             </w:r>
             <w:r>
-              <w:t>0 for text mode</w:t>
+              <w:t xml:space="preserve">0 </w:t>
+            </w:r>
+            <w:r>
+              <w:t>indicates</w:t>
+            </w:r>
+            <w:r>
+              <w:t xml:space="preserve"> text mode</w:t>
             </w:r>
           </w:p>
           <w:p>
@@ -1501,8 +1521,34 @@
     </w:p>
     <w:p/>
     <w:p>
-      <w:r>
-        <w:t xml:space="preserve">When the number of unique values is set to 0, this indicates that text mode was used to encode the data. The determination of text mode is a minimum count of the number of the 16 most frequently occurring text chars in </w:t>
+      <w:pPr>
+        <w:pStyle w:val="Heading2"/>
+      </w:pPr>
+      <w:r>
+        <w:t>Encoding Bits Generated by the Text Mode Algorithm</w:t>
+      </w:r>
+    </w:p>
+    <w:p>
+      <w:r>
+        <w:t>T</w:t>
+      </w:r>
+      <w:r>
+        <w:t xml:space="preserve">ext mode </w:t>
+      </w:r>
+      <w:r>
+        <w:t xml:space="preserve">is indicated when the </w:t>
+      </w:r>
+      <w:r>
+        <w:t>number of unique values in the first byte of the output is 0</w:t>
+      </w:r>
+      <w:r>
+        <w:t xml:space="preserve">. Text mode is </w:t>
+      </w:r>
+      <w:r>
+        <w:t>used based on the</w:t>
+      </w:r>
+      <w:r>
+        <w:t xml:space="preserve"> count of the number of the 16 most frequently occurring text chars in </w:t>
       </w:r>
       <w:r>
         <w:fldChar w:fldCharType="begin"/>
@@ -2184,7 +2230,13 @@
         <w:t xml:space="preserve"> in text mode</w:t>
       </w:r>
       <w:r>
-        <w:t xml:space="preserve">, only ¼ of the input values are scanned to count text mode characters. If the minimum count is not reached, fixed bit execution begins. If </w:t>
+        <w:t xml:space="preserve">, only </w:t>
+      </w:r>
+      <w:r>
+        <w:t>5/16</w:t>
+      </w:r>
+      <w:r>
+        <w:t xml:space="preserve"> of the input values are scanned to count text mode characters. If the minimum count is not reached, fixed bit execution begins. If </w:t>
       </w:r>
       <w:r>
         <w:t xml:space="preserve">the count </w:t>
@@ -2193,13 +2245,31 @@
         <w:t xml:space="preserve">across all data values </w:t>
       </w:r>
       <w:r>
-        <w:t>achieves 20% compression, the text mode algorithm is used</w:t>
+        <w:t>indicates text data</w:t>
+      </w:r>
+      <w:r>
+        <w:t>, the text mode algorithm is used</w:t>
       </w:r>
       <w:r>
         <w:t xml:space="preserve"> to encode data. Otherwise, fixed bit execution begins. </w:t>
       </w:r>
       <w:r>
-        <w:t xml:space="preserve">In cases where text chars are repeated many times, text mode will override a possibly better compression result from fixed bit coding. </w:t>
+        <w:t xml:space="preserve">The number of unique values is used to decide whether to use </w:t>
+      </w:r>
+      <w:r>
+        <w:t xml:space="preserve">text </w:t>
+      </w:r>
+      <w:r>
+        <w:t>mode or</w:t>
+      </w:r>
+      <w:r>
+        <w:t xml:space="preserve"> </w:t>
+      </w:r>
+      <w:r>
+        <w:t>fixed bit coding</w:t>
+      </w:r>
+      <w:r>
+        <w:t xml:space="preserve">. </w:t>
       </w:r>
       <w:r>
         <w:t xml:space="preserve">One control bit is generated for each input value to indicate a 4-bit text char or an 8-bit value. </w:t>
@@ -2214,7 +2284,13 @@
         <w:t>, c</w:t>
       </w:r>
       <w:r>
-        <w:t xml:space="preserve">ontrol bits are grouped in 8s to generate a byte, as are two text chars. </w:t>
+        <w:t xml:space="preserve">ontrol bits are grouped </w:t>
+      </w:r>
+      <w:r>
+        <w:t>together in bytes that follows the first byte. Text chars are grouped into one 8-bit value.</w:t>
+      </w:r>
+      <w:r>
+        <w:t xml:space="preserve"> </w:t>
       </w:r>
     </w:p>
     <w:p/>
@@ -2223,6 +2299,7 @@
         <w:pStyle w:val="Heading2"/>
       </w:pPr>
       <w:r>
+        <w:lastRenderedPageBreak/>
         <w:t>Determining</w:t>
       </w:r>
       <w:r>
@@ -3546,23 +3623,23 @@
         <w:t>header</w:t>
       </w:r>
       <w:r>
-        <w:t xml:space="preserve">, the frequency of each unique that is required to build the binary tree for </w:t>
+        <w:t>, the frequency of each unique that is required to build the binary tree for decoding</w:t>
+      </w:r>
+      <w:r>
+        <w:t>.</w:t>
+      </w:r>
+      <w:r>
+        <w:t xml:space="preserve"> For both methods, the number of indicator bits is </w:t>
+      </w:r>
+      <w:r>
+        <w:t>assumed to be</w:t>
+      </w:r>
+      <w:r>
+        <w:t xml:space="preserve"> 5 bits as described </w:t>
       </w:r>
       <w:r>
         <w:lastRenderedPageBreak/>
-        <w:t>decoding</w:t>
-      </w:r>
-      <w:r>
-        <w:t>.</w:t>
-      </w:r>
-      <w:r>
-        <w:t xml:space="preserve"> For both methods, the number of indicator bits is </w:t>
-      </w:r>
-      <w:r>
-        <w:t>assumed to be</w:t>
-      </w:r>
-      <w:r>
-        <w:t xml:space="preserve"> 5 bits as described above</w:t>
+        <w:t>above</w:t>
       </w:r>
       <w:r>
         <w:t xml:space="preserve">. </w:t>
@@ -6178,7 +6255,6 @@
           </w:tcPr>
           <w:p>
             <w:r>
-              <w:lastRenderedPageBreak/>
               <w:t xml:space="preserve">5 </w:t>
             </w:r>
           </w:p>
@@ -6311,6 +6387,7 @@
           </w:tcPr>
           <w:p>
             <w:r>
+              <w:lastRenderedPageBreak/>
               <w:t>6</w:t>
             </w:r>
           </w:p>
@@ -9397,23 +9474,26 @@
     <w:p/>
     <w:p>
       <w:r>
+        <w:t>Fixed bit coding yields less than 1% compression of English text. However, using text mode, alice29.txt is compressed 2</w:t>
+      </w:r>
+      <w:r>
+        <w:t>5</w:t>
+      </w:r>
+      <w:r>
+        <w:t>%</w:t>
+      </w:r>
+      <w:r>
+        <w:t xml:space="preserve"> across compressed blocks</w:t>
+      </w:r>
+      <w:r>
+        <w:t>.</w:t>
+      </w:r>
+      <w:r>
+        <w:t xml:space="preserve"> This results from replacing an average </w:t>
+      </w:r>
+      <w:r>
         <w:lastRenderedPageBreak/>
-        <w:t>Fixed bit coding yields less than 1% compression of English text. However, using text mode, alice29.txt is compressed 2</w:t>
-      </w:r>
-      <w:r>
-        <w:t>5</w:t>
-      </w:r>
-      <w:r>
-        <w:t>.5%</w:t>
-      </w:r>
-      <w:r>
-        <w:t xml:space="preserve"> across compressed blocks</w:t>
-      </w:r>
-      <w:r>
-        <w:t>.</w:t>
-      </w:r>
-      <w:r>
-        <w:t xml:space="preserve"> This results from replacing an average of 80% of values with a 4-bit code and the other 20% with their 8-bit value. A control bit is </w:t>
+        <w:t xml:space="preserve">of 80% of values with a 4-bit code and the other 20% with their 8-bit value. A control bit is </w:t>
       </w:r>
       <w:r>
         <w:t>generated</w:t>
@@ -9529,13 +9609,13 @@
         <w:t xml:space="preserve"> with megabytes per second to encode and decode, and compression percentage.</w:t>
       </w:r>
       <w:r>
-        <w:t xml:space="preserve"> </w:t>
-      </w:r>
-      <w:r>
-        <w:t xml:space="preserve">Values are shown for fixed bit coding and fixed bit coding with text mode enabled, which is the default program configuration. </w:t>
-      </w:r>
-      <w:r>
-        <w:t xml:space="preserve">The programs were run multiple times in a programmed loop of 100 </w:t>
+        <w:t xml:space="preserve"> The program </w:t>
+      </w:r>
+      <w:r>
+        <w:t>was</w:t>
+      </w:r>
+      <w:r>
+        <w:t xml:space="preserve"> run multiple times in a programmed loop of 100 </w:t>
       </w:r>
       <w:r>
         <w:t>on a</w:t>
@@ -9769,6 +9849,14 @@
             <w:tcW w:w="1435" w:type="dxa"/>
           </w:tcPr>
           <w:p>
+            <w:r>
+              <w:t>fireworks</w:t>
+            </w:r>
+            <w:r>
+              <w:t>.</w:t>
+            </w:r>
+          </w:p>
+          <w:p>
             <w:pPr>
               <w:rPr>
                 <w:b w:val="0"/>
@@ -9776,12 +9864,102 @@
               </w:rPr>
             </w:pPr>
             <w:r>
-              <w:t>fireworks</w:t>
-            </w:r>
-            <w:r>
-              <w:t>.</w:t>
-            </w:r>
-          </w:p>
+              <w:t>J</w:t>
+            </w:r>
+            <w:r>
+              <w:t>peg</w:t>
+            </w:r>
+          </w:p>
+        </w:tc>
+        <w:tc>
+          <w:tcPr>
+            <w:tcW w:w="1980" w:type="dxa"/>
+          </w:tcPr>
+          <w:p>
+            <w:pPr>
+              <w:cnfStyle w:val="000000100000" w:firstRow="0" w:lastRow="0" w:firstColumn="0" w:lastColumn="0" w:oddVBand="0" w:evenVBand="0" w:oddHBand="1" w:evenHBand="0" w:firstRowFirstColumn="0" w:firstRowLastColumn="0" w:lastRowFirstColumn="0" w:lastRowLastColumn="0"/>
+            </w:pPr>
+            <w:r>
+              <w:t>274</w:t>
+            </w:r>
+            <w:r>
+              <w:t>/</w:t>
+            </w:r>
+            <w:r>
+              <w:t>1309</w:t>
+            </w:r>
+            <w:r>
+              <w:t>/-1.52%</w:t>
+            </w:r>
+          </w:p>
+        </w:tc>
+        <w:tc>
+          <w:tcPr>
+            <w:tcW w:w="1980" w:type="dxa"/>
+          </w:tcPr>
+          <w:p>
+            <w:pPr>
+              <w:cnfStyle w:val="000000100000" w:firstRow="0" w:lastRow="0" w:firstColumn="0" w:lastColumn="0" w:oddVBand="0" w:evenVBand="0" w:oddHBand="1" w:evenHBand="0" w:firstRowFirstColumn="0" w:firstRowLastColumn="0" w:lastRowFirstColumn="0" w:lastRowLastColumn="0"/>
+            </w:pPr>
+            <w:r>
+              <w:t>849</w:t>
+            </w:r>
+            <w:r>
+              <w:t>/</w:t>
+            </w:r>
+            <w:r>
+              <w:t>3730</w:t>
+            </w:r>
+            <w:r>
+              <w:t>/</w:t>
+            </w:r>
+            <w:r>
+              <w:t>-.37%</w:t>
+            </w:r>
+          </w:p>
+        </w:tc>
+        <w:tc>
+          <w:tcPr>
+            <w:tcW w:w="1980" w:type="dxa"/>
+          </w:tcPr>
+          <w:p>
+            <w:pPr>
+              <w:cnfStyle w:val="000000100000" w:firstRow="0" w:lastRow="0" w:firstColumn="0" w:lastColumn="0" w:oddVBand="0" w:evenVBand="0" w:oddHBand="1" w:evenHBand="0" w:firstRowFirstColumn="0" w:firstRowLastColumn="0" w:lastRowFirstColumn="0" w:lastRowLastColumn="0"/>
+            </w:pPr>
+            <w:r>
+              <w:t>984</w:t>
+            </w:r>
+            <w:r>
+              <w:t>/</w:t>
+            </w:r>
+            <w:r>
+              <w:t>3734</w:t>
+            </w:r>
+            <w:r>
+              <w:t>/-.19%</w:t>
+            </w:r>
+          </w:p>
+        </w:tc>
+        <w:tc>
+          <w:tcPr>
+            <w:tcW w:w="1980" w:type="dxa"/>
+          </w:tcPr>
+          <w:p>
+            <w:pPr>
+              <w:cnfStyle w:val="000000100000" w:firstRow="0" w:lastRow="0" w:firstColumn="0" w:lastColumn="0" w:oddVBand="0" w:evenVBand="0" w:oddHBand="1" w:evenHBand="0" w:firstRowFirstColumn="0" w:firstRowLastColumn="0" w:lastRowFirstColumn="0" w:lastRowLastColumn="0"/>
+            </w:pPr>
+            <w:r>
+              <w:t>625/13677/-.01%</w:t>
+            </w:r>
+          </w:p>
+        </w:tc>
+      </w:tr>
+      <w:tr>
+        <w:tc>
+          <w:tcPr>
+            <w:cnfStyle w:val="001000000000" w:firstRow="0" w:lastRow="0" w:firstColumn="1" w:lastColumn="0" w:oddVBand="0" w:evenVBand="0" w:oddHBand="0" w:evenHBand="0" w:firstRowFirstColumn="0" w:firstRowLastColumn="0" w:lastRowFirstColumn="0" w:lastRowLastColumn="0"/>
+            <w:tcW w:w="1435" w:type="dxa"/>
+          </w:tcPr>
           <w:p>
             <w:pPr>
               <w:rPr>
@@ -9790,156 +9968,9 @@
               </w:rPr>
             </w:pPr>
             <w:r>
-              <w:t>J</w:t>
-            </w:r>
-            <w:r>
-              <w:t>peg</w:t>
-            </w:r>
-            <w:r>
-              <w:t xml:space="preserve"> | Text</w:t>
-            </w:r>
-          </w:p>
-        </w:tc>
-        <w:tc>
-          <w:tcPr>
-            <w:tcW w:w="1980" w:type="dxa"/>
-          </w:tcPr>
-          <w:p>
-            <w:pPr>
-              <w:cnfStyle w:val="000000100000" w:firstRow="0" w:lastRow="0" w:firstColumn="0" w:lastColumn="0" w:oddVBand="0" w:evenVBand="0" w:oddHBand="1" w:evenHBand="0" w:firstRowFirstColumn="0" w:firstRowLastColumn="0" w:lastRowFirstColumn="0" w:lastRowLastColumn="0"/>
-            </w:pPr>
-            <w:r>
-              <w:t>351</w:t>
-            </w:r>
-            <w:r>
-              <w:t>/</w:t>
-            </w:r>
-            <w:r>
-              <w:t>969</w:t>
-            </w:r>
-            <w:r>
-              <w:t>/-1.52%</w:t>
-            </w:r>
-          </w:p>
-          <w:p>
-            <w:pPr>
-              <w:cnfStyle w:val="000000100000" w:firstRow="0" w:lastRow="0" w:firstColumn="0" w:lastColumn="0" w:oddVBand="0" w:evenVBand="0" w:oddHBand="1" w:evenHBand="0" w:firstRowFirstColumn="0" w:firstRowLastColumn="0" w:lastRowFirstColumn="0" w:lastRowLastColumn="0"/>
-            </w:pPr>
-            <w:r>
-              <w:t>293</w:t>
-            </w:r>
-            <w:r>
-              <w:t>/</w:t>
-            </w:r>
-            <w:r>
-              <w:t>969</w:t>
-            </w:r>
-            <w:r>
-              <w:t>/-1.52%</w:t>
-            </w:r>
-          </w:p>
-        </w:tc>
-        <w:tc>
-          <w:tcPr>
-            <w:tcW w:w="1980" w:type="dxa"/>
-          </w:tcPr>
-          <w:p>
-            <w:pPr>
-              <w:cnfStyle w:val="000000100000" w:firstRow="0" w:lastRow="0" w:firstColumn="0" w:lastColumn="0" w:oddVBand="0" w:evenVBand="0" w:oddHBand="1" w:evenHBand="0" w:firstRowFirstColumn="0" w:firstRowLastColumn="0" w:lastRowFirstColumn="0" w:lastRowLastColumn="0"/>
-            </w:pPr>
-            <w:r>
-              <w:t>854</w:t>
-            </w:r>
-            <w:r>
-              <w:t>/</w:t>
-            </w:r>
-            <w:r>
-              <w:t>29</w:t>
-            </w:r>
-            <w:r>
-              <w:t>30/</w:t>
-            </w:r>
-            <w:r>
-              <w:t>-.37%</w:t>
-            </w:r>
-          </w:p>
-          <w:p>
-            <w:pPr>
-              <w:cnfStyle w:val="000000100000" w:firstRow="0" w:lastRow="0" w:firstColumn="0" w:lastColumn="0" w:oddVBand="0" w:evenVBand="0" w:oddHBand="1" w:evenHBand="0" w:firstRowFirstColumn="0" w:firstRowLastColumn="0" w:lastRowFirstColumn="0" w:lastRowLastColumn="0"/>
-            </w:pPr>
-            <w:r>
-              <w:t>737</w:t>
-            </w:r>
-            <w:r>
-              <w:t>/</w:t>
-            </w:r>
-            <w:r>
-              <w:t>2930</w:t>
-            </w:r>
-            <w:r>
-              <w:t>/-.37%</w:t>
-            </w:r>
-          </w:p>
-        </w:tc>
-        <w:tc>
-          <w:tcPr>
-            <w:tcW w:w="1980" w:type="dxa"/>
-          </w:tcPr>
-          <w:p>
-            <w:pPr>
-              <w:cnfStyle w:val="000000100000" w:firstRow="0" w:lastRow="0" w:firstColumn="0" w:lastColumn="0" w:oddVBand="0" w:evenVBand="0" w:oddHBand="1" w:evenHBand="0" w:firstRowFirstColumn="0" w:firstRowLastColumn="0" w:lastRowFirstColumn="0" w:lastRowLastColumn="0"/>
-            </w:pPr>
-            <w:r>
-              <w:t>1243</w:t>
-            </w:r>
-            <w:r>
-              <w:t>/</w:t>
-            </w:r>
-            <w:r>
-              <w:t>3970</w:t>
-            </w:r>
-            <w:r>
-              <w:t>/-.19%</w:t>
-            </w:r>
-          </w:p>
-          <w:p>
-            <w:pPr>
-              <w:cnfStyle w:val="000000100000" w:firstRow="0" w:lastRow="0" w:firstColumn="0" w:lastColumn="0" w:oddVBand="0" w:evenVBand="0" w:oddHBand="1" w:evenHBand="0" w:firstRowFirstColumn="0" w:firstRowLastColumn="0" w:lastRowFirstColumn="0" w:lastRowLastColumn="0"/>
-            </w:pPr>
-            <w:r>
-              <w:t>898</w:t>
-            </w:r>
-            <w:r>
-              <w:t>/</w:t>
-            </w:r>
-            <w:r>
-              <w:t>3730</w:t>
-            </w:r>
-            <w:r>
-              <w:t>/-.19%</w:t>
-            </w:r>
-          </w:p>
-        </w:tc>
-        <w:tc>
-          <w:tcPr>
-            <w:tcW w:w="1980" w:type="dxa"/>
-          </w:tcPr>
-          <w:p>
-            <w:pPr>
-              <w:cnfStyle w:val="000000100000" w:firstRow="0" w:lastRow="0" w:firstColumn="0" w:lastColumn="0" w:oddVBand="0" w:evenVBand="0" w:oddHBand="1" w:evenHBand="0" w:firstRowFirstColumn="0" w:firstRowLastColumn="0" w:lastRowFirstColumn="0" w:lastRowLastColumn="0"/>
-            </w:pPr>
-            <w:r>
-              <w:t>625/13677/-.01%</w:t>
-            </w:r>
-          </w:p>
-        </w:tc>
-      </w:tr>
-      <w:tr>
-        <w:tc>
-          <w:tcPr>
-            <w:cnfStyle w:val="001000000000" w:firstRow="0" w:lastRow="0" w:firstColumn="1" w:lastColumn="0" w:oddVBand="0" w:evenVBand="0" w:oddHBand="0" w:evenHBand="0" w:firstRowFirstColumn="0" w:firstRowLastColumn="0" w:lastRowFirstColumn="0" w:lastRowLastColumn="0"/>
-            <w:tcW w:w="1435" w:type="dxa"/>
-          </w:tcPr>
+              <w:t>alice29.</w:t>
+            </w:r>
+          </w:p>
           <w:p>
             <w:pPr>
               <w:rPr>
@@ -9948,18 +9979,7 @@
               </w:rPr>
             </w:pPr>
             <w:r>
-              <w:t>alice29.</w:t>
-            </w:r>
-          </w:p>
-          <w:p>
-            <w:pPr>
-              <w:rPr>
-                <w:b w:val="0"/>
-                <w:bCs w:val="0"/>
-              </w:rPr>
-            </w:pPr>
-            <w:r>
-              <w:t>txt | Text</w:t>
+              <w:t>txt</w:t>
             </w:r>
           </w:p>
         </w:tc>
@@ -9972,36 +9992,47 @@
               <w:cnfStyle w:val="000000000000" w:firstRow="0" w:lastRow="0" w:firstColumn="0" w:lastColumn="0" w:oddVBand="0" w:evenVBand="0" w:oddHBand="0" w:evenHBand="0" w:firstRowFirstColumn="0" w:firstRowLastColumn="0" w:lastRowFirstColumn="0" w:lastRowLastColumn="0"/>
             </w:pPr>
             <w:r>
-              <w:t>293</w:t>
+              <w:t>152</w:t>
             </w:r>
             <w:r>
               <w:t>/</w:t>
             </w:r>
             <w:r>
-              <w:t>944</w:t>
-            </w:r>
-            <w:r>
-              <w:t>/-.47%</w:t>
-            </w:r>
-          </w:p>
-          <w:p>
-            <w:pPr>
-              <w:cnfStyle w:val="000000000000" w:firstRow="0" w:lastRow="0" w:firstColumn="0" w:lastColumn="0" w:oddVBand="0" w:evenVBand="0" w:oddHBand="0" w:evenHBand="0" w:firstRowFirstColumn="0" w:firstRowLastColumn="0" w:lastRowFirstColumn="0" w:lastRowLastColumn="0"/>
-            </w:pPr>
-            <w:r>
-              <w:t>157</w:t>
+              <w:t>310</w:t>
             </w:r>
             <w:r>
               <w:t>/</w:t>
             </w:r>
             <w:r>
-              <w:t>214</w:t>
+              <w:t>10.8</w:t>
+            </w:r>
+            <w:r>
+              <w:t>%</w:t>
+            </w:r>
+          </w:p>
+        </w:tc>
+        <w:tc>
+          <w:tcPr>
+            <w:tcW w:w="1980" w:type="dxa"/>
+          </w:tcPr>
+          <w:p>
+            <w:pPr>
+              <w:cnfStyle w:val="000000000000" w:firstRow="0" w:lastRow="0" w:firstColumn="0" w:lastColumn="0" w:oddVBand="0" w:evenVBand="0" w:oddHBand="0" w:evenHBand="0" w:firstRowFirstColumn="0" w:firstRowLastColumn="0" w:lastRowFirstColumn="0" w:lastRowLastColumn="0"/>
+            </w:pPr>
+            <w:r>
+              <w:t>163</w:t>
             </w:r>
             <w:r>
               <w:t>/</w:t>
             </w:r>
             <w:r>
-              <w:t>10.5</w:t>
+              <w:t>290</w:t>
+            </w:r>
+            <w:r>
+              <w:t>/</w:t>
+            </w:r>
+            <w:r>
+              <w:t>21.6</w:t>
             </w:r>
             <w:r>
               <w:t>%</w:t>
@@ -10017,90 +10048,23 @@
               <w:cnfStyle w:val="000000000000" w:firstRow="0" w:lastRow="0" w:firstColumn="0" w:lastColumn="0" w:oddVBand="0" w:evenVBand="0" w:oddHBand="0" w:evenHBand="0" w:firstRowFirstColumn="0" w:firstRowLastColumn="0" w:lastRowFirstColumn="0" w:lastRowLastColumn="0"/>
             </w:pPr>
             <w:r>
-              <w:t>395</w:t>
+              <w:t>159</w:t>
             </w:r>
             <w:r>
               <w:t>/</w:t>
             </w:r>
             <w:r>
-              <w:t>2816</w:t>
-            </w:r>
-            <w:r>
-              <w:t>/.05%</w:t>
-            </w:r>
-          </w:p>
-          <w:p>
-            <w:pPr>
-              <w:cnfStyle w:val="000000000000" w:firstRow="0" w:lastRow="0" w:firstColumn="0" w:lastColumn="0" w:oddVBand="0" w:evenVBand="0" w:oddHBand="0" w:evenHBand="0" w:firstRowFirstColumn="0" w:firstRowLastColumn="0" w:lastRowFirstColumn="0" w:lastRowLastColumn="0"/>
-            </w:pPr>
-            <w:r>
-              <w:t>162</w:t>
+              <w:t>302</w:t>
             </w:r>
             <w:r>
               <w:t>/</w:t>
             </w:r>
             <w:r>
-              <w:t>210</w:t>
-            </w:r>
-            <w:r>
-              <w:t>/</w:t>
-            </w:r>
-            <w:r>
-              <w:t>19.7</w:t>
+              <w:t>24.3</w:t>
             </w:r>
             <w:r>
               <w:t>%</w:t>
             </w:r>
-          </w:p>
-        </w:tc>
-        <w:tc>
-          <w:tcPr>
-            <w:tcW w:w="1980" w:type="dxa"/>
-          </w:tcPr>
-          <w:p>
-            <w:pPr>
-              <w:cnfStyle w:val="000000000000" w:firstRow="0" w:lastRow="0" w:firstColumn="0" w:lastColumn="0" w:oddVBand="0" w:evenVBand="0" w:oddHBand="0" w:evenHBand="0" w:firstRowFirstColumn="0" w:firstRowLastColumn="0" w:lastRowFirstColumn="0" w:lastRowLastColumn="0"/>
-            </w:pPr>
-            <w:r>
-              <w:t>330</w:t>
-            </w:r>
-            <w:r>
-              <w:t>/</w:t>
-            </w:r>
-            <w:r>
-              <w:t>4608</w:t>
-            </w:r>
-            <w:r>
-              <w:t>/</w:t>
-            </w:r>
-            <w:r>
-              <w:t>.24%</w:t>
-            </w:r>
-          </w:p>
-          <w:p>
-            <w:pPr>
-              <w:cnfStyle w:val="000000000000" w:firstRow="0" w:lastRow="0" w:firstColumn="0" w:lastColumn="0" w:oddVBand="0" w:evenVBand="0" w:oddHBand="0" w:evenHBand="0" w:firstRowFirstColumn="0" w:firstRowLastColumn="0" w:lastRowFirstColumn="0" w:lastRowLastColumn="0"/>
-            </w:pPr>
-            <w:r>
-              <w:t>208</w:t>
-            </w:r>
-            <w:r>
-              <w:t>/</w:t>
-            </w:r>
-            <w:r>
-              <w:t>315</w:t>
-            </w:r>
-            <w:r>
-              <w:t>/</w:t>
-            </w:r>
-            <w:r>
-              <w:t>23.5</w:t>
-            </w:r>
-            <w:r>
-              <w:t>%</w:t>
-            </w:r>
-            <w:bookmarkStart w:id="7" w:name="_GoBack"/>
-            <w:bookmarkEnd w:id="7"/>
           </w:p>
         </w:tc>
         <w:tc>
@@ -10132,31 +10096,14 @@
                 <w:bCs w:val="0"/>
               </w:rPr>
             </w:pPr>
+            <w:proofErr w:type="spellStart"/>
             <w:r>
               <w:t>m</w:t>
             </w:r>
             <w:r>
               <w:t>r</w:t>
             </w:r>
-          </w:p>
-          <w:p>
-            <w:pPr>
-              <w:rPr>
-                <w:bCs w:val="0"/>
-              </w:rPr>
-            </w:pPr>
-            <w:r>
-              <w:rPr>
-                <w:bCs w:val="0"/>
-              </w:rPr>
-              <w:t>Text</w:t>
-            </w:r>
-            <w:r>
-              <w:rPr>
-                <w:bCs w:val="0"/>
-              </w:rPr>
-              <w:t xml:space="preserve"> Mode</w:t>
-            </w:r>
+            <w:proofErr w:type="spellEnd"/>
           </w:p>
         </w:tc>
         <w:tc>
@@ -10168,33 +10115,38 @@
               <w:cnfStyle w:val="000000100000" w:firstRow="0" w:lastRow="0" w:firstColumn="0" w:lastColumn="0" w:oddVBand="0" w:evenVBand="0" w:oddHBand="1" w:evenHBand="0" w:firstRowFirstColumn="0" w:firstRowLastColumn="0" w:lastRowFirstColumn="0" w:lastRowLastColumn="0"/>
             </w:pPr>
             <w:r>
-              <w:t>215</w:t>
+              <w:t>260</w:t>
             </w:r>
             <w:r>
               <w:t>/</w:t>
             </w:r>
             <w:r>
-              <w:t>610</w:t>
+              <w:t>956</w:t>
             </w:r>
             <w:r>
               <w:t>/23.7%</w:t>
             </w:r>
           </w:p>
-          <w:p>
-            <w:pPr>
-              <w:cnfStyle w:val="000000100000" w:firstRow="0" w:lastRow="0" w:firstColumn="0" w:lastColumn="0" w:oddVBand="0" w:evenVBand="0" w:oddHBand="1" w:evenHBand="0" w:firstRowFirstColumn="0" w:firstRowLastColumn="0" w:lastRowFirstColumn="0" w:lastRowLastColumn="0"/>
-            </w:pPr>
-            <w:r>
-              <w:t>183</w:t>
+        </w:tc>
+        <w:tc>
+          <w:tcPr>
+            <w:tcW w:w="1980" w:type="dxa"/>
+          </w:tcPr>
+          <w:p>
+            <w:pPr>
+              <w:cnfStyle w:val="000000100000" w:firstRow="0" w:lastRow="0" w:firstColumn="0" w:lastColumn="0" w:oddVBand="0" w:evenVBand="0" w:oddHBand="1" w:evenHBand="0" w:firstRowFirstColumn="0" w:firstRowLastColumn="0" w:lastRowFirstColumn="0" w:lastRowLastColumn="0"/>
+            </w:pPr>
+            <w:r>
+              <w:t>346</w:t>
             </w:r>
             <w:r>
               <w:t>/</w:t>
             </w:r>
             <w:r>
-              <w:t>610</w:t>
-            </w:r>
-            <w:r>
-              <w:t>/23.7%</w:t>
+              <w:t>2470</w:t>
+            </w:r>
+            <w:r>
+              <w:t>/27.5%</w:t>
             </w:r>
           </w:p>
         </w:tc>
@@ -10207,36 +10159,16 @@
               <w:cnfStyle w:val="000000100000" w:firstRow="0" w:lastRow="0" w:firstColumn="0" w:lastColumn="0" w:oddVBand="0" w:evenVBand="0" w:oddHBand="1" w:evenHBand="0" w:firstRowFirstColumn="0" w:firstRowLastColumn="0" w:lastRowFirstColumn="0" w:lastRowLastColumn="0"/>
             </w:pPr>
             <w:r>
-              <w:t>330</w:t>
+              <w:t>249</w:t>
             </w:r>
             <w:r>
               <w:t>/</w:t>
             </w:r>
             <w:r>
-              <w:t>1921</w:t>
-            </w:r>
-            <w:r>
-              <w:t>/27.5%</w:t>
-            </w:r>
-          </w:p>
-          <w:p>
-            <w:pPr>
-              <w:cnfStyle w:val="000000100000" w:firstRow="0" w:lastRow="0" w:firstColumn="0" w:lastColumn="0" w:oddVBand="0" w:evenVBand="0" w:oddHBand="1" w:evenHBand="0" w:firstRowFirstColumn="0" w:firstRowLastColumn="0" w:lastRowFirstColumn="0" w:lastRowLastColumn="0"/>
-            </w:pPr>
-            <w:r>
-              <w:t>3</w:t>
-            </w:r>
-            <w:r>
-              <w:t>12</w:t>
-            </w:r>
-            <w:r>
-              <w:t>/</w:t>
-            </w:r>
-            <w:r>
-              <w:t>1940</w:t>
-            </w:r>
-            <w:r>
-              <w:t>/27.5%</w:t>
+              <w:t>2330</w:t>
+            </w:r>
+            <w:r>
+              <w:t>/33.3%</w:t>
             </w:r>
           </w:p>
         </w:tc>
@@ -10249,52 +10181,22 @@
               <w:cnfStyle w:val="000000100000" w:firstRow="0" w:lastRow="0" w:firstColumn="0" w:lastColumn="0" w:oddVBand="0" w:evenVBand="0" w:oddHBand="1" w:evenHBand="0" w:firstRowFirstColumn="0" w:firstRowLastColumn="0" w:lastRowFirstColumn="0" w:lastRowLastColumn="0"/>
             </w:pPr>
             <w:r>
-              <w:t>332</w:t>
-            </w:r>
-            <w:r>
-              <w:t>/</w:t>
-            </w:r>
-            <w:r>
-              <w:t>1874</w:t>
-            </w:r>
-            <w:r>
-              <w:t>/33.3%</w:t>
-            </w:r>
-          </w:p>
-          <w:p>
-            <w:pPr>
-              <w:cnfStyle w:val="000000100000" w:firstRow="0" w:lastRow="0" w:firstColumn="0" w:lastColumn="0" w:oddVBand="0" w:evenVBand="0" w:oddHBand="1" w:evenHBand="0" w:firstRowFirstColumn="0" w:firstRowLastColumn="0" w:lastRowFirstColumn="0" w:lastRowLastColumn="0"/>
-            </w:pPr>
-            <w:r>
-              <w:t>312</w:t>
-            </w:r>
-            <w:r>
-              <w:t>/187</w:t>
-            </w:r>
-            <w:r>
-              <w:t>5</w:t>
-            </w:r>
-            <w:r>
-              <w:t>/33.3</w:t>
+              <w:t>286</w:t>
+            </w:r>
+            <w:r>
+              <w:t>/2</w:t>
+            </w:r>
+            <w:r>
+              <w:t>83</w:t>
+            </w:r>
+            <w:r>
+              <w:t>/52.</w:t>
+            </w:r>
+            <w:r>
+              <w:t>0</w:t>
             </w:r>
             <w:r>
               <w:t>%</w:t>
-            </w:r>
-          </w:p>
-        </w:tc>
-        <w:tc>
-          <w:tcPr>
-            <w:tcW w:w="1980" w:type="dxa"/>
-          </w:tcPr>
-          <w:p>
-            <w:pPr>
-              <w:cnfStyle w:val="000000100000" w:firstRow="0" w:lastRow="0" w:firstColumn="0" w:lastColumn="0" w:oddVBand="0" w:evenVBand="0" w:oddHBand="1" w:evenHBand="0" w:firstRowFirstColumn="0" w:firstRowLastColumn="0" w:lastRowFirstColumn="0" w:lastRowLastColumn="0"/>
-            </w:pPr>
-            <w:r>
-              <w:t>199/213</w:t>
-            </w:r>
-            <w:r>
-              <w:t>/52.1%</w:t>
             </w:r>
           </w:p>
         </w:tc>
@@ -10313,7 +10215,7 @@
               </w:rPr>
             </w:pPr>
             <w:r>
-              <w:t>P</w:t>
+              <w:t>p</w:t>
             </w:r>
             <w:r>
               <w:t>aper</w:t>
@@ -10335,9 +10237,6 @@
             <w:r>
               <w:t>.pdf</w:t>
             </w:r>
-            <w:r>
-              <w:t xml:space="preserve"> | Text</w:t>
-            </w:r>
           </w:p>
         </w:tc>
         <w:tc>
@@ -10349,39 +10248,50 @@
               <w:cnfStyle w:val="000000000000" w:firstRow="0" w:lastRow="0" w:firstColumn="0" w:lastColumn="0" w:oddVBand="0" w:evenVBand="0" w:oddHBand="0" w:evenHBand="0" w:firstRowFirstColumn="0" w:firstRowLastColumn="0" w:lastRowFirstColumn="0" w:lastRowLastColumn="0"/>
             </w:pPr>
             <w:r>
-              <w:t>3</w:t>
-            </w:r>
-            <w:r>
-              <w:t>80</w:t>
+              <w:t>251</w:t>
             </w:r>
             <w:r>
               <w:t>/</w:t>
             </w:r>
             <w:r>
-              <w:t>1150</w:t>
-            </w:r>
-            <w:r>
-              <w:t>/5.52%</w:t>
-            </w:r>
-          </w:p>
-          <w:p>
-            <w:pPr>
-              <w:cnfStyle w:val="000000000000" w:firstRow="0" w:lastRow="0" w:firstColumn="0" w:lastColumn="0" w:oddVBand="0" w:evenVBand="0" w:oddHBand="0" w:evenHBand="0" w:firstRowFirstColumn="0" w:firstRowLastColumn="0" w:lastRowFirstColumn="0" w:lastRowLastColumn="0"/>
-            </w:pPr>
-            <w:r>
-              <w:t>312</w:t>
+              <w:t>1089</w:t>
+            </w:r>
+            <w:r>
+              <w:t>/5.5</w:t>
+            </w:r>
+            <w:r>
+              <w:t>7</w:t>
+            </w:r>
+            <w:r>
+              <w:t>%</w:t>
+            </w:r>
+          </w:p>
+        </w:tc>
+        <w:tc>
+          <w:tcPr>
+            <w:tcW w:w="1980" w:type="dxa"/>
+          </w:tcPr>
+          <w:p>
+            <w:pPr>
+              <w:cnfStyle w:val="000000000000" w:firstRow="0" w:lastRow="0" w:firstColumn="0" w:lastColumn="0" w:oddVBand="0" w:evenVBand="0" w:oddHBand="0" w:evenHBand="0" w:firstRowFirstColumn="0" w:firstRowLastColumn="0" w:lastRowFirstColumn="0" w:lastRowLastColumn="0"/>
+            </w:pPr>
+            <w:r>
+              <w:t>591</w:t>
             </w:r>
             <w:r>
               <w:t>/</w:t>
             </w:r>
             <w:r>
-              <w:t>906</w:t>
+              <w:t>2275</w:t>
             </w:r>
             <w:r>
               <w:t>/</w:t>
             </w:r>
             <w:r>
-              <w:t>1.11</w:t>
+              <w:t>2.</w:t>
+            </w:r>
+            <w:r>
+              <w:t>89</w:t>
             </w:r>
             <w:r>
               <w:t>%</w:t>
@@ -10397,100 +10307,50 @@
               <w:cnfStyle w:val="000000000000" w:firstRow="0" w:lastRow="0" w:firstColumn="0" w:lastColumn="0" w:oddVBand="0" w:evenVBand="0" w:oddHBand="0" w:evenHBand="0" w:firstRowFirstColumn="0" w:firstRowLastColumn="0" w:lastRowFirstColumn="0" w:lastRowLastColumn="0"/>
             </w:pPr>
             <w:r>
-              <w:t>853</w:t>
+              <w:t>497</w:t>
             </w:r>
             <w:r>
               <w:t>/</w:t>
             </w:r>
             <w:r>
-              <w:t>3531</w:t>
+              <w:t>2925</w:t>
             </w:r>
             <w:r>
               <w:t>/</w:t>
             </w:r>
             <w:r>
-              <w:t>2.23%</w:t>
-            </w:r>
-          </w:p>
-          <w:p>
-            <w:pPr>
-              <w:cnfStyle w:val="000000000000" w:firstRow="0" w:lastRow="0" w:firstColumn="0" w:lastColumn="0" w:oddVBand="0" w:evenVBand="0" w:oddHBand="0" w:evenHBand="0" w:firstRowFirstColumn="0" w:firstRowLastColumn="0" w:lastRowFirstColumn="0" w:lastRowLastColumn="0"/>
-            </w:pPr>
-            <w:r>
-              <w:t>644</w:t>
+              <w:t>3.07</w:t>
+            </w:r>
+            <w:r>
+              <w:t>%</w:t>
+            </w:r>
+          </w:p>
+        </w:tc>
+        <w:tc>
+          <w:tcPr>
+            <w:tcW w:w="1980" w:type="dxa"/>
+          </w:tcPr>
+          <w:p>
+            <w:pPr>
+              <w:cnfStyle w:val="000000000000" w:firstRow="0" w:lastRow="0" w:firstColumn="0" w:lastColumn="0" w:oddVBand="0" w:evenVBand="0" w:oddHBand="0" w:evenHBand="0" w:firstRowFirstColumn="0" w:firstRowLastColumn="0" w:lastRowFirstColumn="0" w:lastRowLastColumn="0"/>
+            </w:pPr>
+            <w:r>
+              <w:t>395</w:t>
             </w:r>
             <w:r>
               <w:t>/</w:t>
             </w:r>
             <w:r>
-              <w:t>1932</w:t>
-            </w:r>
-            <w:r>
-              <w:t>/2.</w:t>
-            </w:r>
-            <w:r>
-              <w:t>10</w:t>
+              <w:t>203</w:t>
+            </w:r>
+            <w:r>
+              <w:t>/10.</w:t>
+            </w:r>
+            <w:r>
+              <w:t>2</w:t>
             </w:r>
             <w:r>
               <w:t>%</w:t>
-            </w:r>
-          </w:p>
-        </w:tc>
-        <w:tc>
-          <w:tcPr>
-            <w:tcW w:w="1980" w:type="dxa"/>
-          </w:tcPr>
-          <w:p>
-            <w:pPr>
-              <w:cnfStyle w:val="000000000000" w:firstRow="0" w:lastRow="0" w:firstColumn="0" w:lastColumn="0" w:oddVBand="0" w:evenVBand="0" w:oddHBand="0" w:evenHBand="0" w:firstRowFirstColumn="0" w:firstRowLastColumn="0" w:lastRowFirstColumn="0" w:lastRowLastColumn="0"/>
-            </w:pPr>
-            <w:r>
-              <w:t>898</w:t>
-            </w:r>
-            <w:r>
-              <w:t>/</w:t>
-            </w:r>
-            <w:r>
-              <w:t>4654</w:t>
-            </w:r>
-            <w:r>
-              <w:t>/1.88%</w:t>
-            </w:r>
-          </w:p>
-          <w:p>
-            <w:pPr>
-              <w:cnfStyle w:val="000000000000" w:firstRow="0" w:lastRow="0" w:firstColumn="0" w:lastColumn="0" w:oddVBand="0" w:evenVBand="0" w:oddHBand="0" w:evenHBand="0" w:firstRowFirstColumn="0" w:firstRowLastColumn="0" w:lastRowFirstColumn="0" w:lastRowLastColumn="0"/>
-            </w:pPr>
-            <w:r>
-              <w:t>721</w:t>
-            </w:r>
-            <w:r>
-              <w:t>/</w:t>
-            </w:r>
-            <w:r>
-              <w:t>3103</w:t>
-            </w:r>
-            <w:r>
-              <w:t>/1.</w:t>
-            </w:r>
-            <w:r>
-              <w:t>66</w:t>
-            </w:r>
-            <w:r>
-              <w:t>%</w:t>
-            </w:r>
-          </w:p>
-        </w:tc>
-        <w:tc>
-          <w:tcPr>
-            <w:tcW w:w="1980" w:type="dxa"/>
-          </w:tcPr>
-          <w:p>
-            <w:pPr>
-              <w:cnfStyle w:val="000000000000" w:firstRow="0" w:lastRow="0" w:firstColumn="0" w:lastColumn="0" w:oddVBand="0" w:evenVBand="0" w:oddHBand="0" w:evenHBand="0" w:firstRowFirstColumn="0" w:firstRowLastColumn="0" w:lastRowFirstColumn="0" w:lastRowLastColumn="0"/>
-            </w:pPr>
-            <w:r>
-              <w:t>282/164/10.3%</w:t>
             </w:r>
           </w:p>
         </w:tc>
@@ -10514,19 +10374,6 @@
               <w:t>ptt5</w:t>
             </w:r>
           </w:p>
-          <w:p>
-            <w:pPr>
-              <w:rPr>
-                <w:bCs w:val="0"/>
-              </w:rPr>
-            </w:pPr>
-            <w:r>
-              <w:t>Text</w:t>
-            </w:r>
-            <w:r>
-              <w:t xml:space="preserve"> Mode</w:t>
-            </w:r>
-          </w:p>
         </w:tc>
         <w:tc>
           <w:tcPr>
@@ -10537,36 +10384,75 @@
               <w:cnfStyle w:val="000000100000" w:firstRow="0" w:lastRow="0" w:firstColumn="0" w:lastColumn="0" w:oddVBand="0" w:evenVBand="0" w:oddHBand="1" w:evenHBand="0" w:firstRowFirstColumn="0" w:firstRowLastColumn="0" w:lastRowFirstColumn="0" w:lastRowLastColumn="0"/>
             </w:pPr>
             <w:r>
-              <w:t>264</w:t>
-            </w:r>
-            <w:r>
-              <w:t>/5</w:t>
-            </w:r>
-            <w:r>
-              <w:t>14</w:t>
+              <w:t>26</w:t>
+            </w:r>
+            <w:r>
+              <w:t>8</w:t>
+            </w:r>
+            <w:r>
+              <w:t>/</w:t>
+            </w:r>
+            <w:r>
+              <w:t>648</w:t>
             </w:r>
             <w:r>
               <w:t>/67.7%</w:t>
             </w:r>
           </w:p>
-          <w:p>
-            <w:pPr>
-              <w:cnfStyle w:val="000000100000" w:firstRow="0" w:lastRow="0" w:firstColumn="0" w:lastColumn="0" w:oddVBand="0" w:evenVBand="0" w:oddHBand="1" w:evenHBand="0" w:firstRowFirstColumn="0" w:firstRowLastColumn="0" w:lastRowFirstColumn="0" w:lastRowLastColumn="0"/>
-            </w:pPr>
-            <w:r>
-              <w:t>2</w:t>
-            </w:r>
-            <w:r>
-              <w:t>43</w:t>
+        </w:tc>
+        <w:tc>
+          <w:tcPr>
+            <w:tcW w:w="1980" w:type="dxa"/>
+          </w:tcPr>
+          <w:p>
+            <w:pPr>
+              <w:cnfStyle w:val="000000100000" w:firstRow="0" w:lastRow="0" w:firstColumn="0" w:lastColumn="0" w:oddVBand="0" w:evenVBand="0" w:oddHBand="1" w:evenHBand="0" w:firstRowFirstColumn="0" w:firstRowLastColumn="0" w:lastRowFirstColumn="0" w:lastRowLastColumn="0"/>
+            </w:pPr>
+            <w:r>
+              <w:t>3</w:t>
+            </w:r>
+            <w:r>
+              <w:t>85</w:t>
+            </w:r>
+            <w:r>
+              <w:t>/1</w:t>
+            </w:r>
+            <w:r>
+              <w:t>333</w:t>
+            </w:r>
+            <w:r>
+              <w:t>/69.8%</w:t>
+            </w:r>
+          </w:p>
+        </w:tc>
+        <w:tc>
+          <w:tcPr>
+            <w:tcW w:w="1980" w:type="dxa"/>
+          </w:tcPr>
+          <w:p>
+            <w:pPr>
+              <w:cnfStyle w:val="000000100000" w:firstRow="0" w:lastRow="0" w:firstColumn="0" w:lastColumn="0" w:oddVBand="0" w:evenVBand="0" w:oddHBand="1" w:evenHBand="0" w:firstRowFirstColumn="0" w:firstRowLastColumn="0" w:lastRowFirstColumn="0" w:lastRowLastColumn="0"/>
+            </w:pPr>
+            <w:r>
+              <w:t>3</w:t>
+            </w:r>
+            <w:r>
+              <w:t>81</w:t>
             </w:r>
             <w:r>
               <w:t>/</w:t>
             </w:r>
             <w:r>
-              <w:t>515</w:t>
-            </w:r>
-            <w:r>
-              <w:t>/67.7%</w:t>
+              <w:t>1</w:t>
+            </w:r>
+            <w:r>
+              <w:t>541</w:t>
+            </w:r>
+            <w:r>
+              <w:t>/64.6</w:t>
+            </w:r>
+            <w:r>
+              <w:t>%</w:t>
             </w:r>
           </w:p>
         </w:tc>
@@ -10579,112 +10465,16 @@
               <w:cnfStyle w:val="000000100000" w:firstRow="0" w:lastRow="0" w:firstColumn="0" w:lastColumn="0" w:oddVBand="0" w:evenVBand="0" w:oddHBand="1" w:evenHBand="0" w:firstRowFirstColumn="0" w:firstRowLastColumn="0" w:lastRowFirstColumn="0" w:lastRowLastColumn="0"/>
             </w:pPr>
             <w:r>
-              <w:t>3</w:t>
-            </w:r>
-            <w:r>
-              <w:t>34</w:t>
-            </w:r>
-            <w:r>
-              <w:t>/10</w:t>
-            </w:r>
-            <w:r>
-              <w:t>56</w:t>
-            </w:r>
-            <w:r>
-              <w:t>/69.8%</w:t>
-            </w:r>
-          </w:p>
-          <w:p>
-            <w:pPr>
-              <w:cnfStyle w:val="000000100000" w:firstRow="0" w:lastRow="0" w:firstColumn="0" w:lastColumn="0" w:oddVBand="0" w:evenVBand="0" w:oddHBand="1" w:evenHBand="0" w:firstRowFirstColumn="0" w:firstRowLastColumn="0" w:lastRowFirstColumn="0" w:lastRowLastColumn="0"/>
-            </w:pPr>
-            <w:r>
-              <w:t>331</w:t>
-            </w:r>
-            <w:r>
-              <w:t>/10</w:t>
-            </w:r>
-            <w:r>
-              <w:t>51</w:t>
-            </w:r>
-            <w:r>
-              <w:t>/69.8%</w:t>
-            </w:r>
-          </w:p>
-        </w:tc>
-        <w:tc>
-          <w:tcPr>
-            <w:tcW w:w="1980" w:type="dxa"/>
-          </w:tcPr>
-          <w:p>
-            <w:pPr>
-              <w:cnfStyle w:val="000000100000" w:firstRow="0" w:lastRow="0" w:firstColumn="0" w:lastColumn="0" w:oddVBand="0" w:evenVBand="0" w:oddHBand="1" w:evenHBand="0" w:firstRowFirstColumn="0" w:firstRowLastColumn="0" w:lastRowFirstColumn="0" w:lastRowLastColumn="0"/>
-            </w:pPr>
-            <w:r>
-              <w:t>3</w:t>
-            </w:r>
-            <w:r>
-              <w:t>5</w:t>
-            </w:r>
-            <w:r>
-              <w:t>8</w:t>
+              <w:t>553</w:t>
             </w:r>
             <w:r>
               <w:t>/</w:t>
             </w:r>
             <w:r>
-              <w:t>12</w:t>
-            </w:r>
-            <w:r>
-              <w:t>96</w:t>
-            </w:r>
-            <w:r>
-              <w:t>/64.6</w:t>
-            </w:r>
-            <w:r>
-              <w:t>%</w:t>
-            </w:r>
-          </w:p>
-          <w:p>
-            <w:pPr>
-              <w:cnfStyle w:val="000000100000" w:firstRow="0" w:lastRow="0" w:firstColumn="0" w:lastColumn="0" w:oddVBand="0" w:evenVBand="0" w:oddHBand="1" w:evenHBand="0" w:firstRowFirstColumn="0" w:firstRowLastColumn="0" w:lastRowFirstColumn="0" w:lastRowLastColumn="0"/>
-            </w:pPr>
-            <w:r>
-              <w:t>3</w:t>
-            </w:r>
-            <w:r>
-              <w:t>2</w:t>
-            </w:r>
-            <w:r>
-              <w:t>9</w:t>
-            </w:r>
-            <w:r>
-              <w:t>/</w:t>
-            </w:r>
-            <w:r>
-              <w:t>12</w:t>
-            </w:r>
-            <w:r>
-              <w:t>2</w:t>
-            </w:r>
-            <w:r>
-              <w:t>4</w:t>
-            </w:r>
-            <w:r>
-              <w:t>/64.6%</w:t>
-            </w:r>
-          </w:p>
-        </w:tc>
-        <w:tc>
-          <w:tcPr>
-            <w:tcW w:w="1980" w:type="dxa"/>
-          </w:tcPr>
-          <w:p>
-            <w:pPr>
-              <w:cnfStyle w:val="000000100000" w:firstRow="0" w:lastRow="0" w:firstColumn="0" w:lastColumn="0" w:oddVBand="0" w:evenVBand="0" w:oddHBand="1" w:evenHBand="0" w:firstRowFirstColumn="0" w:firstRowLastColumn="0" w:lastRowFirstColumn="0" w:lastRowLastColumn="0"/>
-            </w:pPr>
-            <w:r>
-              <w:t>435/590/83.1%</w:t>
+              <w:t>743</w:t>
+            </w:r>
+            <w:r>
+              <w:t>/83.1%</w:t>
             </w:r>
           </w:p>
         </w:tc>
@@ -10708,25 +10498,6 @@
               <w:t>um</w:t>
             </w:r>
           </w:p>
-          <w:p>
-            <w:pPr>
-              <w:rPr>
-                <w:bCs w:val="0"/>
-              </w:rPr>
-            </w:pPr>
-            <w:r>
-              <w:rPr>
-                <w:bCs w:val="0"/>
-              </w:rPr>
-              <w:t>Text</w:t>
-            </w:r>
-            <w:r>
-              <w:rPr>
-                <w:bCs w:val="0"/>
-              </w:rPr>
-              <w:t xml:space="preserve"> Mode</w:t>
-            </w:r>
-          </w:p>
         </w:tc>
         <w:tc>
           <w:tcPr>
@@ -10737,30 +10508,22 @@
               <w:cnfStyle w:val="000000000000" w:firstRow="0" w:lastRow="0" w:firstColumn="0" w:lastColumn="0" w:oddVBand="0" w:evenVBand="0" w:oddHBand="0" w:evenHBand="0" w:firstRowFirstColumn="0" w:firstRowLastColumn="0" w:lastRowFirstColumn="0" w:lastRowLastColumn="0"/>
             </w:pPr>
             <w:r>
-              <w:t>248/721/7.80%</w:t>
-            </w:r>
-          </w:p>
-          <w:p>
-            <w:pPr>
-              <w:cnfStyle w:val="000000000000" w:firstRow="0" w:lastRow="0" w:firstColumn="0" w:lastColumn="0" w:oddVBand="0" w:evenVBand="0" w:oddHBand="0" w:evenHBand="0" w:firstRowFirstColumn="0" w:firstRowLastColumn="0" w:lastRowFirstColumn="0" w:lastRowLastColumn="0"/>
-            </w:pPr>
-            <w:r>
-              <w:t>193</w:t>
+              <w:t>143</w:t>
             </w:r>
             <w:r>
               <w:t>/</w:t>
             </w:r>
             <w:r>
-              <w:t>538</w:t>
+              <w:t>588</w:t>
             </w:r>
             <w:r>
               <w:t>/</w:t>
             </w:r>
             <w:r>
-              <w:t>8</w:t>
-            </w:r>
-            <w:r>
-              <w:t>.80%</w:t>
+              <w:t>8.77</w:t>
+            </w:r>
+            <w:r>
+              <w:t>%</w:t>
             </w:r>
           </w:p>
         </w:tc>
@@ -10773,33 +10536,19 @@
               <w:cnfStyle w:val="000000000000" w:firstRow="0" w:lastRow="0" w:firstColumn="0" w:lastColumn="0" w:oddVBand="0" w:evenVBand="0" w:oddHBand="0" w:evenHBand="0" w:firstRowFirstColumn="0" w:firstRowLastColumn="0" w:lastRowFirstColumn="0" w:lastRowLastColumn="0"/>
             </w:pPr>
             <w:r>
-              <w:t>345/1820/8.7%</w:t>
-            </w:r>
-          </w:p>
-          <w:p>
-            <w:pPr>
-              <w:cnfStyle w:val="000000000000" w:firstRow="0" w:lastRow="0" w:firstColumn="0" w:lastColumn="0" w:oddVBand="0" w:evenVBand="0" w:oddHBand="0" w:evenHBand="0" w:firstRowFirstColumn="0" w:firstRowLastColumn="0" w:lastRowFirstColumn="0" w:lastRowLastColumn="0"/>
-            </w:pPr>
-            <w:r>
-              <w:t>2</w:t>
-            </w:r>
-            <w:r>
-              <w:t>87</w:t>
+              <w:t>243</w:t>
             </w:r>
             <w:r>
               <w:t>/</w:t>
             </w:r>
             <w:r>
-              <w:t>1</w:t>
-            </w:r>
-            <w:r>
-              <w:t>662</w:t>
+              <w:t>1006</w:t>
             </w:r>
             <w:r>
               <w:t>/</w:t>
             </w:r>
             <w:r>
-              <w:t>9.05</w:t>
+              <w:t>10.6</w:t>
             </w:r>
             <w:r>
               <w:t>%</w:t>
@@ -10815,58 +10564,50 @@
               <w:cnfStyle w:val="000000000000" w:firstRow="0" w:lastRow="0" w:firstColumn="0" w:lastColumn="0" w:oddVBand="0" w:evenVBand="0" w:oddHBand="0" w:evenHBand="0" w:firstRowFirstColumn="0" w:firstRowLastColumn="0" w:lastRowFirstColumn="0" w:lastRowLastColumn="0"/>
             </w:pPr>
             <w:r>
-              <w:t>3</w:t>
-            </w:r>
-            <w:r>
-              <w:t>60</w:t>
+              <w:t>226</w:t>
             </w:r>
             <w:r>
               <w:t>/</w:t>
             </w:r>
             <w:r>
-              <w:t>2</w:t>
-            </w:r>
-            <w:r>
-              <w:t>549</w:t>
-            </w:r>
-            <w:r>
-              <w:t>/9.71%</w:t>
-            </w:r>
-          </w:p>
-          <w:p>
-            <w:pPr>
-              <w:cnfStyle w:val="000000000000" w:firstRow="0" w:lastRow="0" w:firstColumn="0" w:lastColumn="0" w:oddVBand="0" w:evenVBand="0" w:oddHBand="0" w:evenHBand="0" w:firstRowFirstColumn="0" w:firstRowLastColumn="0" w:lastRowFirstColumn="0" w:lastRowLastColumn="0"/>
-            </w:pPr>
-            <w:r>
-              <w:t>324</w:t>
+              <w:t>1158</w:t>
             </w:r>
             <w:r>
               <w:t>/</w:t>
             </w:r>
             <w:r>
-              <w:t>2390</w:t>
+              <w:t>11.6</w:t>
+            </w:r>
+            <w:r>
+              <w:t>%</w:t>
+            </w:r>
+          </w:p>
+        </w:tc>
+        <w:tc>
+          <w:tcPr>
+            <w:tcW w:w="1980" w:type="dxa"/>
+          </w:tcPr>
+          <w:p>
+            <w:pPr>
+              <w:cnfStyle w:val="000000000000" w:firstRow="0" w:lastRow="0" w:firstColumn="0" w:lastColumn="0" w:oddVBand="0" w:evenVBand="0" w:oddHBand="0" w:evenHBand="0" w:firstRowFirstColumn="0" w:firstRowLastColumn="0" w:lastRowFirstColumn="0" w:lastRowLastColumn="0"/>
+            </w:pPr>
+            <w:r>
+              <w:t>277</w:t>
             </w:r>
             <w:r>
               <w:t>/</w:t>
             </w:r>
             <w:r>
-              <w:t>10.1</w:t>
+              <w:t>326</w:t>
+            </w:r>
+            <w:r>
+              <w:t>/51.</w:t>
+            </w:r>
+            <w:r>
+              <w:t>7</w:t>
             </w:r>
             <w:r>
               <w:t>%</w:t>
-            </w:r>
-          </w:p>
-        </w:tc>
-        <w:tc>
-          <w:tcPr>
-            <w:tcW w:w="1980" w:type="dxa"/>
-          </w:tcPr>
-          <w:p>
-            <w:pPr>
-              <w:cnfStyle w:val="000000000000" w:firstRow="0" w:lastRow="0" w:firstColumn="0" w:lastColumn="0" w:oddVBand="0" w:evenVBand="0" w:oddHBand="0" w:evenHBand="0" w:firstRowFirstColumn="0" w:firstRowLastColumn="0" w:lastRowFirstColumn="0" w:lastRowLastColumn="0"/>
-            </w:pPr>
-            <w:r>
-              <w:t>190/261/51.8%</w:t>
             </w:r>
           </w:p>
         </w:tc>
@@ -10878,22 +10619,48 @@
         <w:t xml:space="preserve">For the most part, </w:t>
       </w:r>
       <w:r>
+        <w:t xml:space="preserve">FBC </w:t>
+      </w:r>
+      <w:r>
         <w:t xml:space="preserve">compression </w:t>
       </w:r>
       <w:r>
         <w:t>speed</w:t>
       </w:r>
       <w:r>
-        <w:t xml:space="preserve"> increas</w:t>
-      </w:r>
-      <w:r>
-        <w:t>es</w:t>
-      </w:r>
-      <w:r>
-        <w:t xml:space="preserve"> from data sets of 8 values to 64 values. </w:t>
-      </w:r>
-      <w:r>
-        <w:t xml:space="preserve">This results in large part to the overhead of setting up for compression and the management of multiple blocks. For </w:t>
+        <w:t xml:space="preserve"> </w:t>
+      </w:r>
+      <w:r>
+        <w:t>is fastest for 32</w:t>
+      </w:r>
+      <w:r>
+        <w:t xml:space="preserve"> values</w:t>
+      </w:r>
+      <w:r>
+        <w:t xml:space="preserve"> and slowest for 8</w:t>
+      </w:r>
+      <w:r>
+        <w:t xml:space="preserve">. </w:t>
+      </w:r>
+      <w:r>
+        <w:t xml:space="preserve">Overhead is a </w:t>
+      </w:r>
+      <w:proofErr w:type="spellStart"/>
+      <w:r>
+        <w:t>larg</w:t>
+      </w:r>
+      <w:proofErr w:type="spellEnd"/>
+      <w:r>
+        <w:t xml:space="preserve"> portion of compression time for small numbers of values due to</w:t>
+      </w:r>
+      <w:r>
+        <w:t xml:space="preserve"> management of </w:t>
+      </w:r>
+      <w:r>
+        <w:t>many small</w:t>
+      </w:r>
+      <w:r>
+        <w:t xml:space="preserve"> blocks. For </w:t>
       </w:r>
       <w:r>
         <w:t xml:space="preserve">FBC </w:t>
@@ -10908,6 +10675,41 @@
         <w:t xml:space="preserve"> to indicate whether the data compressed or not. </w:t>
       </w:r>
       <w:r>
+        <w:t>The higher compression of 64 bits means that more time was spent processing blocks, which reduces execution speed over 32 bits.</w:t>
+      </w:r>
+    </w:p>
+    <w:p/>
+    <w:p>
+      <w:r>
+        <w:t>Fixed bit coding decompresses files with compressed data 20% (</w:t>
+      </w:r>
+      <w:r>
+        <w:t>alice29.txt</w:t>
+      </w:r>
+      <w:r>
+        <w:t>) to 10 times faster (</w:t>
+      </w:r>
+      <w:r>
+        <w:t>paper-100k.pdf</w:t>
+      </w:r>
+      <w:r>
+        <w:t xml:space="preserve">) than </w:t>
+      </w:r>
+      <w:proofErr w:type="spellStart"/>
+      <w:r>
+        <w:t>QuickLZ</w:t>
+      </w:r>
+      <w:proofErr w:type="spellEnd"/>
+      <w:r>
+        <w:t>.</w:t>
+      </w:r>
+      <w:r>
+        <w:t xml:space="preserve"> The data format for fixed bit and text mode algorithms requires very little processing.</w:t>
+      </w:r>
+    </w:p>
+    <w:p/>
+    <w:p>
+      <w:r>
         <w:t xml:space="preserve">By uncommenting </w:t>
       </w:r>
       <w:r>
@@ -10950,22 +10752,19 @@
         <w:t xml:space="preserve"> the </w:t>
       </w:r>
       <w:r>
-        <w:t xml:space="preserve">3, 7, or 16 maximum unique values for 8, 32, or 64 </w:t>
+        <w:t xml:space="preserve">3, 7, or 16 maximum unique values for 8, 32, or 64 input values </w:t>
+      </w:r>
+      <w:r>
+        <w:t>is</w:t>
+      </w:r>
+      <w:r>
+        <w:t xml:space="preserve"> reached. </w:t>
+      </w:r>
+      <w:r>
+        <w:t xml:space="preserve">For </w:t>
       </w:r>
       <w:r>
         <w:lastRenderedPageBreak/>
-        <w:t xml:space="preserve">input values </w:t>
-      </w:r>
-      <w:r>
-        <w:t>is</w:t>
-      </w:r>
-      <w:r>
-        <w:t xml:space="preserve"> reached. </w:t>
-      </w:r>
-      <w:r>
-        <w:t xml:space="preserve">For </w:t>
-      </w:r>
-      <w:r>
         <w:t>fireworks.jpeg</w:t>
       </w:r>
       <w:r>
@@ -11005,35 +10804,6 @@
       </w:r>
       <w:r>
         <w:t xml:space="preserve"> </w:t>
-      </w:r>
-      <w:r>
-        <w:t>Fixed bit coding</w:t>
-      </w:r>
-      <w:r>
-        <w:t xml:space="preserve"> decompresses </w:t>
-      </w:r>
-      <w:r>
-        <w:t xml:space="preserve">these files </w:t>
-      </w:r>
-      <w:r>
-        <w:t xml:space="preserve">at least </w:t>
-      </w:r>
-      <w:r>
-        <w:t xml:space="preserve">2 times faster than </w:t>
-      </w:r>
-      <w:proofErr w:type="spellStart"/>
-      <w:r>
-        <w:t>QuickLZ</w:t>
-      </w:r>
-      <w:proofErr w:type="spellEnd"/>
-      <w:r>
-        <w:t xml:space="preserve"> </w:t>
-      </w:r>
-      <w:r>
-        <w:t>except for a text file such as alice29.txt</w:t>
-      </w:r>
-      <w:r>
-        <w:t>.</w:t>
       </w:r>
     </w:p>
     <w:p/>
@@ -11048,30 +10818,21 @@
         <w:t>with</w:t>
       </w:r>
       <w:r>
-        <w:t xml:space="preserve"> Text Mode Disabled</w:t>
+        <w:t xml:space="preserve"> </w:t>
+      </w:r>
+      <w:r>
+        <w:t>Minimal Text Data</w:t>
       </w:r>
     </w:p>
     <w:p>
       <w:r>
-        <w:t>C</w:t>
-      </w:r>
-      <w:r>
-        <w:t>ompar</w:t>
-      </w:r>
-      <w:r>
-        <w:t>ing</w:t>
-      </w:r>
-      <w:r>
-        <w:t xml:space="preserve"> the compression speed for fireworks.jpeg and alice29.txt, you can see the slower compression times for alice29.txt</w:t>
-      </w:r>
-      <w:r>
-        <w:t xml:space="preserve"> for </w:t>
-      </w:r>
-      <w:r>
-        <w:t xml:space="preserve">both </w:t>
-      </w:r>
-      <w:r>
-        <w:t xml:space="preserve">fixed bit coding and </w:t>
+        <w:t>Looking at</w:t>
+      </w:r>
+      <w:r>
+        <w:t xml:space="preserve"> the compression speed for alice29.txt, you can see </w:t>
+      </w:r>
+      <w:r>
+        <w:t xml:space="preserve">that both fixed bit coding and </w:t>
       </w:r>
       <w:proofErr w:type="spellStart"/>
       <w:r>
@@ -11079,49 +10840,22 @@
       </w:r>
       <w:proofErr w:type="spellEnd"/>
       <w:r>
-        <w:t xml:space="preserve">. For fixed bit coding, as soon as the maximum supported unique values are exceeded, compression stops. Text </w:t>
-      </w:r>
-      <w:r>
-        <w:t>has repeated values</w:t>
-      </w:r>
-      <w:r>
-        <w:t xml:space="preserve"> throughout, so it takes longer to exceed the limit of </w:t>
-      </w:r>
-      <w:r>
-        <w:t xml:space="preserve">unique values, which </w:t>
-      </w:r>
-      <w:r>
-        <w:t xml:space="preserve">causes </w:t>
-      </w:r>
-      <w:r>
-        <w:t xml:space="preserve">compression </w:t>
-      </w:r>
-      <w:r>
-        <w:t xml:space="preserve">failure to be </w:t>
-      </w:r>
-      <w:r>
-        <w:t xml:space="preserve">longer than for random data where </w:t>
-      </w:r>
-      <w:r>
-        <w:t>most</w:t>
-      </w:r>
-      <w:r>
-        <w:t xml:space="preserve"> value</w:t>
-      </w:r>
-      <w:r>
-        <w:t>s</w:t>
-      </w:r>
-      <w:r>
-        <w:t xml:space="preserve"> </w:t>
-      </w:r>
-      <w:r>
-        <w:t>are</w:t>
-      </w:r>
-      <w:r>
-        <w:t xml:space="preserve"> </w:t>
-      </w:r>
-      <w:r>
-        <w:t>unique.</w:t>
+        <w:t xml:space="preserve"> have </w:t>
+      </w:r>
+      <w:r>
+        <w:t xml:space="preserve">slower compression times </w:t>
+      </w:r>
+      <w:r>
+        <w:t>than for other file types</w:t>
+      </w:r>
+      <w:r>
+        <w:t xml:space="preserve">. For fixed bit coding, </w:t>
+      </w:r>
+      <w:r>
+        <w:t>the algorithm to encode text characters is more involved than for encoding fixed bit values</w:t>
+      </w:r>
+      <w:r>
+        <w:t xml:space="preserve">. </w:t>
       </w:r>
     </w:p>
     <w:p/>
@@ -11139,7 +10873,13 @@
         <w:t xml:space="preserve"> for FBC 64</w:t>
       </w:r>
       <w:r>
-        <w:t xml:space="preserve">, the average number of unique values is 7.59, ranging from 2 to 16, Encoding 4 bits is most time-consuming, and 1/3 </w:t>
+        <w:t>, the average number of unique values is 7.</w:t>
+      </w:r>
+      <w:r>
+        <w:t>11</w:t>
+      </w:r>
+      <w:r>
+        <w:t xml:space="preserve">, ranging from 2 to 16, Encoding 4 bits is most time-consuming, and 1/3 </w:t>
       </w:r>
       <w:r>
         <w:t xml:space="preserve">(FBC 8) </w:t>
@@ -11172,22 +10912,10 @@
         <w:t xml:space="preserve"> were compressed.</w:t>
       </w:r>
       <w:r>
-        <w:t xml:space="preserve"> For paper-100k.pdf, the compressed data has 2 or 3 </w:t>
-      </w:r>
-      <w:r>
-        <w:t xml:space="preserve">unique </w:t>
-      </w:r>
-      <w:r>
-        <w:t xml:space="preserve">values, which encode and decode quickly, and the </w:t>
-      </w:r>
-      <w:r>
-        <w:t>incompressible</w:t>
-      </w:r>
-      <w:r>
-        <w:t xml:space="preserve"> data is random, which is processed quickly.</w:t>
-      </w:r>
-      <w:r>
-        <w:t xml:space="preserve"> ptt5 compresses 86%</w:t>
+        <w:t xml:space="preserve"> </w:t>
+      </w:r>
+      <w:r>
+        <w:t>ptt5 compresses 86%</w:t>
       </w:r>
       <w:r>
         <w:t xml:space="preserve"> (FBC 8)</w:t>
@@ -11217,25 +10945,37 @@
     <w:p/>
     <w:p>
       <w:r>
-        <w:t>The file</w:t>
-      </w:r>
-      <w:r>
-        <w:t xml:space="preserve"> sum compress</w:t>
-      </w:r>
-      <w:r>
-        <w:t>es</w:t>
+        <w:t>In t</w:t>
+      </w:r>
+      <w:r>
+        <w:t>he file</w:t>
+      </w:r>
+      <w:r>
+        <w:t xml:space="preserve"> sum</w:t>
+      </w:r>
+      <w:r>
+        <w:t>,</w:t>
       </w:r>
       <w:r>
         <w:t xml:space="preserve"> </w:t>
       </w:r>
       <w:r>
-        <w:t xml:space="preserve">23% </w:t>
+        <w:t>30</w:t>
+      </w:r>
+      <w:r>
+        <w:t xml:space="preserve">% </w:t>
       </w:r>
       <w:r>
         <w:t xml:space="preserve">(FBC 8) </w:t>
       </w:r>
       <w:r>
-        <w:t xml:space="preserve">to 31% </w:t>
+        <w:t xml:space="preserve">to </w:t>
+      </w:r>
+      <w:r>
+        <w:t>46</w:t>
+      </w:r>
+      <w:r>
+        <w:t xml:space="preserve">% </w:t>
       </w:r>
       <w:r>
         <w:t>(FBC 64)</w:t>
@@ -11244,7 +10984,34 @@
         <w:t xml:space="preserve"> of blocks</w:t>
       </w:r>
       <w:r>
-        <w:t>. The average number of unique values for 64 input values is 12, and unique values are interspersed with zeros and lengthen compress</w:t>
+        <w:t xml:space="preserve"> are compressed</w:t>
+      </w:r>
+      <w:r>
+        <w:t>. The average number of unique values for 64 input values is 12</w:t>
+      </w:r>
+      <w:r>
+        <w:t xml:space="preserve">. When too many </w:t>
+      </w:r>
+      <w:r>
+        <w:t xml:space="preserve">unique values </w:t>
+      </w:r>
+      <w:r>
+        <w:t>occur and they are</w:t>
+      </w:r>
+      <w:r>
+        <w:t xml:space="preserve"> interspersed with zeros</w:t>
+      </w:r>
+      <w:r>
+        <w:t>, this</w:t>
+      </w:r>
+      <w:r>
+        <w:t xml:space="preserve"> lengthen</w:t>
+      </w:r>
+      <w:r>
+        <w:t>s</w:t>
+      </w:r>
+      <w:r>
+        <w:t xml:space="preserve"> compress</w:t>
       </w:r>
       <w:r>
         <w:t>ion</w:t>
@@ -11265,7 +11032,37 @@
         <w:t>e</w:t>
       </w:r>
       <w:r>
-        <w:t xml:space="preserve"> data in this file is compressible by 5.45% when using 2-byte blocks, and 9.62% when using 4-byte blocks. This shows that even very small data sets can sometimes be compressed.</w:t>
+        <w:t xml:space="preserve"> data in this file is compressible by </w:t>
+      </w:r>
+      <w:r>
+        <w:t>5.45% for 2-byte blocks, 8.77</w:t>
+      </w:r>
+      <w:r>
+        <w:t xml:space="preserve">% </w:t>
+      </w:r>
+      <w:r>
+        <w:t>for 8-byte</w:t>
+      </w:r>
+      <w:r>
+        <w:t xml:space="preserve"> blocks, and </w:t>
+      </w:r>
+      <w:r>
+        <w:t>11.9</w:t>
+      </w:r>
+      <w:r>
+        <w:t xml:space="preserve">% </w:t>
+      </w:r>
+      <w:r>
+        <w:t>for</w:t>
+      </w:r>
+      <w:r>
+        <w:t xml:space="preserve"> </w:t>
+      </w:r>
+      <w:r>
+        <w:t>6</w:t>
+      </w:r>
+      <w:r>
+        <w:t>4-byte blocks. This shows that even very small data sets can sometimes be compressed.</w:t>
       </w:r>
     </w:p>
     <w:p/>
@@ -11274,27 +11071,122 @@
         <w:pStyle w:val="Heading2"/>
       </w:pPr>
       <w:r>
-        <w:t xml:space="preserve">Fixed Bit Coding </w:t>
-      </w:r>
-      <w:r>
-        <w:t>with</w:t>
-      </w:r>
-      <w:r>
-        <w:t xml:space="preserve"> Text Mode Enabled</w:t>
+        <w:t xml:space="preserve">Text </w:t>
+      </w:r>
+      <w:bookmarkStart w:id="7" w:name="_GoBack"/>
+      <w:bookmarkEnd w:id="7"/>
+      <w:r>
+        <w:t>Data</w:t>
       </w:r>
     </w:p>
     <w:p>
       <w:r>
-        <w:t xml:space="preserve">Without text mode, English text cannot be compressed by fixed bit coding. The algorithm limits the overhead of text mode to 10% to 20%, so the default program configuration enables text mode. </w:t>
-      </w:r>
-      <w:r>
-        <w:t xml:space="preserve">For file sum, text mode yields a slightly higher compression ratio. </w:t>
-      </w:r>
-      <w:r>
-        <w:t xml:space="preserve">For paper-100k.pdf, text mode reduces compression because text mode is the preferred method if text characters are found. </w:t>
-      </w:r>
-      <w:r>
-        <w:t>Data that contains repetitions of the letter ‘a’ might be compressible with 2 or 3 bits and have a higher compression ratio than text. This is a speed tradeoff in the algorithm. Whenever text mode fails to find enough text chars, the standard fixed bit coding algorithm is run.</w:t>
+        <w:t>Without text mode, English text cannot be compressed by fixed bit coding. The algorithm limits the overhead of text mode to 10% to 20%</w:t>
+      </w:r>
+      <w:r>
+        <w:t xml:space="preserve"> by testing as few data values as is reasonable</w:t>
+      </w:r>
+      <w:r>
+        <w:t xml:space="preserve">. </w:t>
+      </w:r>
+      <w:r>
+        <w:t>For</w:t>
+      </w:r>
+      <w:r>
+        <w:t xml:space="preserve"> the</w:t>
+      </w:r>
+      <w:r>
+        <w:t xml:space="preserve"> file sum</w:t>
+      </w:r>
+      <w:r>
+        <w:t xml:space="preserve"> (FBC 64)</w:t>
+      </w:r>
+      <w:r>
+        <w:t xml:space="preserve">, </w:t>
+      </w:r>
+      <w:r>
+        <w:t xml:space="preserve">1/3 of compressed blocks are </w:t>
+      </w:r>
+      <w:r>
+        <w:t>text mode</w:t>
+      </w:r>
+      <w:r>
+        <w:t xml:space="preserve"> and most of the remaining blocks use 4-bit encoding, which slows compression time</w:t>
+      </w:r>
+      <w:r>
+        <w:t xml:space="preserve">. </w:t>
+      </w:r>
+      <w:r>
+        <w:t>For paper-100k.pdf</w:t>
+      </w:r>
+      <w:r>
+        <w:t xml:space="preserve"> (FBC 64)</w:t>
+      </w:r>
+      <w:r>
+        <w:t xml:space="preserve">, 72% of the compressed data is text, but with 90% of the data incompressible, the file is processed quickly. </w:t>
+      </w:r>
+      <w:r>
+        <w:t xml:space="preserve"> </w:t>
+      </w:r>
+      <w:r>
+        <w:t>T</w:t>
+      </w:r>
+      <w:r>
+        <w:t>ext mode</w:t>
+      </w:r>
+      <w:r>
+        <w:t xml:space="preserve">, at 25% compression, </w:t>
+      </w:r>
+      <w:r>
+        <w:t xml:space="preserve">is </w:t>
+      </w:r>
+      <w:r>
+        <w:t>less</w:t>
+      </w:r>
+      <w:r>
+        <w:t xml:space="preserve"> </w:t>
+      </w:r>
+      <w:r>
+        <w:t xml:space="preserve">preferred </w:t>
+      </w:r>
+      <w:r>
+        <w:t>than</w:t>
+      </w:r>
+      <w:r>
+        <w:t xml:space="preserve"> 4-bit </w:t>
+      </w:r>
+      <w:r>
+        <w:t xml:space="preserve">encoding, which often produces greater than 30% </w:t>
+      </w:r>
+      <w:r>
+        <w:t xml:space="preserve">compression. </w:t>
+      </w:r>
+      <w:r>
+        <w:t xml:space="preserve">Data that contains repetitions of the letter ‘a’ might be compressible with 2 or 3 bits and have a </w:t>
+      </w:r>
+      <w:r>
+        <w:t xml:space="preserve">much </w:t>
+      </w:r>
+      <w:r>
+        <w:t xml:space="preserve">higher compression ratio than text. </w:t>
+      </w:r>
+      <w:r>
+        <w:t>Although</w:t>
+      </w:r>
+      <w:r>
+        <w:t xml:space="preserve"> text mode </w:t>
+      </w:r>
+      <w:r>
+        <w:t>is tested first, small number</w:t>
+      </w:r>
+      <w:r>
+        <w:t>s</w:t>
+      </w:r>
+      <w:r>
+        <w:t xml:space="preserve"> of unique values pass through to </w:t>
+      </w:r>
+      <w:r>
+        <w:t>the standard fixed bit coding algorithm.</w:t>
       </w:r>
     </w:p>
     <w:p>
@@ -11376,11 +11268,7 @@
         <w:t>fast compression and decompression speeds, t</w:t>
       </w:r>
       <w:r>
-        <w:t xml:space="preserve">he fixed </w:t>
-      </w:r>
-      <w:r>
-        <w:lastRenderedPageBreak/>
-        <w:t xml:space="preserve">bit coding </w:t>
+        <w:t xml:space="preserve">he fixed bit coding </w:t>
       </w:r>
       <w:r>
         <w:t xml:space="preserve">algorithm is </w:t>
@@ -12560,7 +12448,7 @@
 </file>
 
 <file path=customXml/itemProps1.xml><?xml version="1.0" encoding="utf-8"?>
-<ds:datastoreItem xmlns:ds="http://schemas.openxmlformats.org/officeDocument/2006/customXml" ds:itemID="{714EBAAD-EB53-904E-97BA-43CF979ED43D}">
+<ds:datastoreItem xmlns:ds="http://schemas.openxmlformats.org/officeDocument/2006/customXml" ds:itemID="{7629EBDC-BC96-A84E-A129-A30FEE8D5326}">
   <ds:schemaRefs>
     <ds:schemaRef ds:uri="http://schemas.openxmlformats.org/officeDocument/2006/bibliography"/>
   </ds:schemaRefs>

</xml_diff>

<commit_message>
Updates for single value mode
</commit_message>
<xml_diff>
--- a/Fixed Bit Coding.docx
+++ b/Fixed Bit Coding.docx
@@ -11034,12 +11034,7 @@
         <w:t xml:space="preserve"> </w:t>
       </w:r>
       <w:r>
-        <w:t>except for the file sum at only 30%. When considering that comparison is between blocks of 64 and an entire file, these results make fixed bit coding a viable tool for compression of small data sets</w:t>
-      </w:r>
-      <w:bookmarkStart w:id="7" w:name="_GoBack"/>
-      <w:bookmarkEnd w:id="7"/>
-      <w:r>
-        <w:t>.</w:t>
+        <w:t>except for the file sum at only 30%. When considering that comparison is between blocks of 64 and an entire file, these results make fixed bit coding a viable tool for compression of small data sets.</w:t>
       </w:r>
     </w:p>
     <w:p/>
@@ -11511,14 +11506,14 @@
       <w:pPr>
         <w:pStyle w:val="Heading2"/>
       </w:pPr>
-      <w:bookmarkStart w:id="8" w:name="_Ref61351543"/>
+      <w:bookmarkStart w:id="7" w:name="_Ref61351543"/>
       <w:r>
         <w:t>Single Value</w:t>
       </w:r>
       <w:r>
         <w:t xml:space="preserve"> Data</w:t>
       </w:r>
-      <w:bookmarkEnd w:id="8"/>
+      <w:bookmarkEnd w:id="7"/>
     </w:p>
     <w:p>
       <w:r>
@@ -11560,7 +11555,15 @@
         <w:t xml:space="preserve">(FBC 64) </w:t>
       </w:r>
       <w:r>
-        <w:t>has 11% of blocks compressed using single value mode. Both of these files point out the necessity to augment the fixed bit coding algorithm to handle compressible blocks with more than 16 unique values. Although multiple values are sometimes compressible, the tradeoff of time and rate of compression eliminates them from the algorithm.</w:t>
+        <w:t xml:space="preserve">has 11% of blocks compressed using single value mode. Both of these files point out the necessity to augment the fixed bit coding algorithm to handle compressible blocks with more than </w:t>
+      </w:r>
+      <w:r>
+        <w:t>the supported number of</w:t>
+      </w:r>
+      <w:bookmarkStart w:id="8" w:name="_GoBack"/>
+      <w:bookmarkEnd w:id="8"/>
+      <w:r>
+        <w:t xml:space="preserve"> unique values. Although multiple values are sometimes compressible, the tradeoff of time and rate of compression eliminates them from the algorithm.</w:t>
       </w:r>
     </w:p>
     <w:p>
@@ -12825,7 +12828,7 @@
 </file>
 
 <file path=customXml/itemProps1.xml><?xml version="1.0" encoding="utf-8"?>
-<ds:datastoreItem xmlns:ds="http://schemas.openxmlformats.org/officeDocument/2006/customXml" ds:itemID="{7269A1D3-0089-1C47-AE16-EB4E062104D0}">
+<ds:datastoreItem xmlns:ds="http://schemas.openxmlformats.org/officeDocument/2006/customXml" ds:itemID="{08A653E8-9AAB-AB4C-A14D-53CDEBE6BBFA}">
   <ds:schemaRefs>
     <ds:schemaRef ds:uri="http://schemas.openxmlformats.org/officeDocument/2006/bibliography"/>
   </ds:schemaRefs>

</xml_diff>

<commit_message>
minor updates for sngle value mode
Made changes in the main loop processing to limit processing for single value mode.
Updated some benchmarks in docx.
</commit_message>
<xml_diff>
--- a/Fixed Bit Coding.docx
+++ b/Fixed Bit Coding.docx
@@ -271,16 +271,7 @@
         <w:fldChar w:fldCharType="separate"/>
       </w:r>
       <w:r>
-        <w:t>T</w:t>
-      </w:r>
-      <w:r>
-        <w:t>a</w:t>
-      </w:r>
-      <w:r>
-        <w:t>b</w:t>
-      </w:r>
-      <w:r>
-        <w:t xml:space="preserve">le </w:t>
+        <w:t xml:space="preserve">Table </w:t>
       </w:r>
       <w:r>
         <w:rPr>
@@ -2403,31 +2394,7 @@
     </w:p>
     <w:p>
       <w:r>
-        <w:t>Single value</w:t>
-      </w:r>
-      <w:r>
-        <w:t xml:space="preserve"> mode is indicated when the number of unique values in the first byte of the output is 0 and the next higher bit is </w:t>
-      </w:r>
-      <w:r>
-        <w:t>1</w:t>
-      </w:r>
-      <w:r>
-        <w:t>.</w:t>
-      </w:r>
-      <w:r>
-        <w:t xml:space="preserve"> </w:t>
-      </w:r>
-      <w:r>
-        <w:t xml:space="preserve">One control bit is generated for each input value to indicate </w:t>
-      </w:r>
-      <w:r>
-        <w:t xml:space="preserve">the single repeated value or </w:t>
-      </w:r>
-      <w:r>
-        <w:t>an 8-bit value. To simplify encoding and speed processing, control bits are grouped together in bytes that follows the first byte.</w:t>
-      </w:r>
-      <w:r>
-        <w:t xml:space="preserve"> These are followed by the single repeat value, then the 8-bit values.</w:t>
+        <w:t>Single value mode is indicated when the number of unique values in the first byte of the output is 0 and the next higher bit is 1. One control bit is generated for each input value to indicate the single repeated value or an 8-bit value. To simplify encoding and speed processing, control bits are grouped together in bytes that follows the first byte. These are followed by the single repeat value, then the 8-bit values.</w:t>
       </w:r>
     </w:p>
     <w:p/>
@@ -10065,16 +10032,13 @@
               <w:t>9</w:t>
             </w:r>
             <w:r>
-              <w:t>05</w:t>
+              <w:t>76</w:t>
             </w:r>
             <w:r>
               <w:t>/</w:t>
             </w:r>
             <w:r>
-              <w:t>3</w:t>
-            </w:r>
-            <w:r>
-              <w:t>970</w:t>
+              <w:t>4923</w:t>
             </w:r>
             <w:r>
               <w:t>/-.1</w:t>
@@ -10231,7 +10195,7 @@
               <w:t>15</w:t>
             </w:r>
             <w:r>
-              <w:t>1</w:t>
+              <w:t>9</w:t>
             </w:r>
             <w:r>
               <w:t>/</w:t>
@@ -10369,16 +10333,21 @@
               <w:cnfStyle w:val="000000100000" w:firstRow="0" w:lastRow="0" w:firstColumn="0" w:lastColumn="0" w:oddVBand="0" w:evenVBand="0" w:oddHBand="1" w:evenHBand="0" w:firstRowFirstColumn="0" w:firstRowLastColumn="0" w:lastRowFirstColumn="0" w:lastRowLastColumn="0"/>
             </w:pPr>
             <w:r>
-              <w:t>24</w:t>
-            </w:r>
-            <w:r>
               <w:t>2</w:t>
             </w:r>
             <w:r>
+              <w:t>75</w:t>
+            </w:r>
+            <w:bookmarkStart w:id="7" w:name="_GoBack"/>
+            <w:bookmarkEnd w:id="7"/>
+            <w:r>
               <w:t>/</w:t>
             </w:r>
             <w:r>
-              <w:t>1250</w:t>
+              <w:t>12</w:t>
+            </w:r>
+            <w:r>
+              <w:t>73</w:t>
             </w:r>
             <w:r>
               <w:t>/</w:t>
@@ -10542,7 +10511,10 @@
               <w:cnfStyle w:val="000000000000" w:firstRow="0" w:lastRow="0" w:firstColumn="0" w:lastColumn="0" w:oddVBand="0" w:evenVBand="0" w:oddHBand="0" w:evenHBand="0" w:firstRowFirstColumn="0" w:firstRowLastColumn="0" w:lastRowFirstColumn="0" w:lastRowLastColumn="0"/>
             </w:pPr>
             <w:r>
-              <w:t>506</w:t>
+              <w:t>5</w:t>
+            </w:r>
+            <w:r>
+              <w:t>47</w:t>
             </w:r>
             <w:r>
               <w:t>/</w:t>
@@ -10699,7 +10671,7 @@
               <w:cnfStyle w:val="000000100000" w:firstRow="0" w:lastRow="0" w:firstColumn="0" w:lastColumn="0" w:oddVBand="0" w:evenVBand="0" w:oddHBand="1" w:evenHBand="0" w:firstRowFirstColumn="0" w:firstRowLastColumn="0" w:lastRowFirstColumn="0" w:lastRowLastColumn="0"/>
             </w:pPr>
             <w:r>
-              <w:t>266</w:t>
+              <w:t>317</w:t>
             </w:r>
             <w:r>
               <w:t>/</w:t>
@@ -10708,7 +10680,7 @@
               <w:t>1</w:t>
             </w:r>
             <w:r>
-              <w:t>060</w:t>
+              <w:t>283</w:t>
             </w:r>
             <w:r>
               <w:t>/6</w:t>
@@ -10853,13 +10825,13 @@
               <w:cnfStyle w:val="000000000000" w:firstRow="0" w:lastRow="0" w:firstColumn="0" w:lastColumn="0" w:oddVBand="0" w:evenVBand="0" w:oddHBand="0" w:evenHBand="0" w:firstRowFirstColumn="0" w:firstRowLastColumn="0" w:lastRowFirstColumn="0" w:lastRowLastColumn="0"/>
             </w:pPr>
             <w:r>
-              <w:t>191</w:t>
+              <w:t>206</w:t>
             </w:r>
             <w:r>
               <w:t>/</w:t>
             </w:r>
             <w:r>
-              <w:t>813</w:t>
+              <w:t>1033</w:t>
             </w:r>
             <w:r>
               <w:t>/</w:t>
@@ -11506,14 +11478,14 @@
       <w:pPr>
         <w:pStyle w:val="Heading2"/>
       </w:pPr>
-      <w:bookmarkStart w:id="7" w:name="_Ref61351543"/>
+      <w:bookmarkStart w:id="8" w:name="_Ref61351543"/>
       <w:r>
         <w:t>Single Value</w:t>
       </w:r>
       <w:r>
         <w:t xml:space="preserve"> Data</w:t>
       </w:r>
-      <w:bookmarkEnd w:id="7"/>
+      <w:bookmarkEnd w:id="8"/>
     </w:p>
     <w:p>
       <w:r>
@@ -11560,8 +11532,6 @@
       <w:r>
         <w:t>the supported number of</w:t>
       </w:r>
-      <w:bookmarkStart w:id="8" w:name="_GoBack"/>
-      <w:bookmarkEnd w:id="8"/>
       <w:r>
         <w:t xml:space="preserve"> unique values. Although multiple values are sometimes compressible, the tradeoff of time and rate of compression eliminates them from the algorithm.</w:t>
       </w:r>
@@ -12828,7 +12798,7 @@
 </file>
 
 <file path=customXml/itemProps1.xml><?xml version="1.0" encoding="utf-8"?>
-<ds:datastoreItem xmlns:ds="http://schemas.openxmlformats.org/officeDocument/2006/customXml" ds:itemID="{08A653E8-9AAB-AB4C-A14D-53CDEBE6BBFA}">
+<ds:datastoreItem xmlns:ds="http://schemas.openxmlformats.org/officeDocument/2006/customXml" ds:itemID="{3331203B-AAD7-A945-9E1C-30F3B60E02F8}">
   <ds:schemaRefs>
     <ds:schemaRef ds:uri="http://schemas.openxmlformats.org/officeDocument/2006/bibliography"/>
   </ds:schemaRefs>

</xml_diff>